<commit_message>
menghapus file yang tidak digunakan dan merapikan format Laporan HAKI
</commit_message>
<xml_diff>
--- a/PKK/Laporan-HAKI_KRIUKS.docx
+++ b/PKK/Laporan-HAKI_KRIUKS.docx
@@ -6,18 +6,55 @@
       <w:pPr>
         <w:pStyle w:val="Normal"/>
         <w:bidi w:val="0"/>
+        <w:spacing w:lineRule="auto" w:line="360"/>
         <w:jc w:val="center"/>
+        <w:rPr/>
+      </w:pPr>
+      <w:r>
         <w:rPr>
           <w:rFonts w:ascii="Times New Roman Cyr" w:hAnsi="Times New Roman Cyr"/>
           <w:b/>
-          <w:b/>
-          <w:bCs/>
-          <w:i w:val="false"/>
+          <w:bCs/>
           <w:i w:val="false"/>
           <w:iCs w:val="false"/>
           <w:sz w:val="40"/>
           <w:szCs w:val="40"/>
         </w:rPr>
+        <w:t>Laporan Haki</w:t>
+      </w:r>
+    </w:p>
+    <w:p>
+      <w:pPr>
+        <w:pStyle w:val="Normal"/>
+        <w:bidi w:val="0"/>
+        <w:spacing w:lineRule="auto" w:line="360"/>
+        <w:jc w:val="center"/>
+        <w:rPr>
+          <w:rFonts w:ascii="Times New Roman Cyr" w:hAnsi="Times New Roman Cyr"/>
+          <w:i w:val="false"/>
+          <w:i w:val="false"/>
+          <w:iCs w:val="false"/>
+        </w:rPr>
+      </w:pPr>
+      <w:r>
+        <w:rPr>
+          <w:rFonts w:ascii="Times New Roman Cyr" w:hAnsi="Times New Roman Cyr"/>
+          <w:i w:val="false"/>
+          <w:iCs w:val="false"/>
+        </w:rPr>
+      </w:r>
+    </w:p>
+    <w:p>
+      <w:pPr>
+        <w:pStyle w:val="Normal"/>
+        <w:numPr>
+          <w:ilvl w:val="0"/>
+          <w:numId w:val="1"/>
+        </w:numPr>
+        <w:bidi w:val="0"/>
+        <w:spacing w:lineRule="auto" w:line="360"/>
+        <w:jc w:val="left"/>
+        <w:rPr/>
       </w:pPr>
       <w:r>
         <w:rPr>
@@ -26,89 +63,8 @@
           <w:bCs/>
           <w:i w:val="false"/>
           <w:iCs w:val="false"/>
-          <w:sz w:val="40"/>
-          <w:szCs w:val="40"/>
-        </w:rPr>
-        <w:t>Laporan Haki</w:t>
-      </w:r>
-    </w:p>
-    <w:p>
-      <w:pPr>
-        <w:pStyle w:val="Normal"/>
-        <w:bidi w:val="0"/>
-        <w:jc w:val="center"/>
-        <w:rPr>
-          <w:rFonts w:ascii="Times New Roman Cyr" w:hAnsi="Times New Roman Cyr"/>
-          <w:i w:val="false"/>
-          <w:i w:val="false"/>
-          <w:iCs w:val="false"/>
-        </w:rPr>
-      </w:pPr>
-      <w:r>
-        <w:rPr>
-          <w:rFonts w:ascii="Times New Roman Cyr" w:hAnsi="Times New Roman Cyr"/>
-          <w:i w:val="false"/>
-          <w:iCs w:val="false"/>
-        </w:rPr>
-      </w:r>
-    </w:p>
-    <w:p>
-      <w:pPr>
-        <w:pStyle w:val="Normal"/>
-        <w:numPr>
-          <w:ilvl w:val="0"/>
-          <w:numId w:val="1"/>
-        </w:numPr>
-        <w:bidi w:val="0"/>
-        <w:jc w:val="left"/>
-        <w:rPr>
-          <w:rFonts w:ascii="Times New Roman Cyr" w:hAnsi="Times New Roman Cyr"/>
-          <w:b/>
-          <w:b/>
-          <w:bCs/>
-          <w:i w:val="false"/>
-          <w:i w:val="false"/>
-          <w:iCs w:val="false"/>
-        </w:rPr>
-      </w:pPr>
-      <w:r>
-        <w:rPr>
-          <w:rFonts w:ascii="Times New Roman Cyr" w:hAnsi="Times New Roman Cyr"/>
-          <w:b/>
-          <w:bCs/>
-          <w:i w:val="false"/>
-          <w:iCs w:val="false"/>
         </w:rPr>
         <w:t>APA ITU HAK CIPTA</w:t>
-      </w:r>
-    </w:p>
-    <w:p>
-      <w:pPr>
-        <w:pStyle w:val="Normal"/>
-        <w:numPr>
-          <w:ilvl w:val="0"/>
-          <w:numId w:val="0"/>
-        </w:numPr>
-        <w:bidi w:val="0"/>
-        <w:ind w:left="720" w:hanging="0"/>
-        <w:jc w:val="left"/>
-        <w:rPr>
-          <w:b w:val="false"/>
-          <w:caps w:val="false"/>
-          <w:smallCaps w:val="false"/>
-          <w:color w:val="000000"/>
-          <w:spacing w:val="0"/>
-          <w:sz w:val="24"/>
-        </w:rPr>
-      </w:pPr>
-      <w:r>
-        <w:rPr>
-          <w:rFonts w:ascii="Times New Roman Cyr" w:hAnsi="Times New Roman Cyr"/>
-          <w:b/>
-          <w:bCs/>
-          <w:i w:val="false"/>
-          <w:iCs w:val="false"/>
-        </w:rPr>
       </w:r>
     </w:p>
     <w:p>
@@ -122,15 +78,7 @@
         <w:spacing w:lineRule="auto" w:line="360" w:before="114" w:after="114"/>
         <w:ind w:left="720" w:hanging="0"/>
         <w:jc w:val="both"/>
-        <w:rPr>
-          <w:rFonts w:ascii="Times New Roman Cyr" w:hAnsi="Times New Roman Cyr"/>
-          <w:b/>
-          <w:b/>
-          <w:bCs/>
-          <w:i w:val="false"/>
-          <w:i w:val="false"/>
-          <w:iCs w:val="false"/>
-        </w:rPr>
+        <w:rPr/>
       </w:pPr>
       <w:r>
         <w:rPr>
@@ -160,15 +108,7 @@
         <w:spacing w:lineRule="auto" w:line="360" w:before="114" w:after="114"/>
         <w:ind w:left="720" w:hanging="0"/>
         <w:jc w:val="both"/>
-        <w:rPr>
-          <w:rFonts w:ascii="Times New Roman Cyr" w:hAnsi="Times New Roman Cyr"/>
-          <w:b/>
-          <w:b/>
-          <w:bCs/>
-          <w:i w:val="false"/>
-          <w:i w:val="false"/>
-          <w:iCs w:val="false"/>
-        </w:rPr>
+        <w:rPr/>
       </w:pPr>
       <w:r>
         <w:rPr>
@@ -211,22 +151,14 @@
           <w:numId w:val="1"/>
         </w:numPr>
         <w:bidi w:val="0"/>
-        <w:spacing w:before="57" w:after="57"/>
-        <w:jc w:val="left"/>
+        <w:spacing w:lineRule="auto" w:line="360" w:before="57" w:after="57"/>
+        <w:jc w:val="left"/>
+        <w:rPr/>
+      </w:pPr>
+      <w:r>
         <w:rPr>
           <w:rFonts w:ascii="Times New Roman Cyr" w:hAnsi="Times New Roman Cyr"/>
           <w:b/>
-          <w:b/>
-          <w:bCs/>
-          <w:i w:val="false"/>
-          <w:i w:val="false"/>
-          <w:iCs w:val="false"/>
-        </w:rPr>
-      </w:pPr>
-      <w:r>
-        <w:rPr>
-          <w:rFonts w:ascii="Times New Roman Cyr" w:hAnsi="Times New Roman Cyr"/>
-          <w:b/>
           <w:bCs/>
           <w:i w:val="false"/>
           <w:iCs w:val="false"/>
@@ -247,17 +179,9 @@
           <w:numId w:val="2"/>
         </w:numPr>
         <w:bidi w:val="0"/>
-        <w:spacing w:lineRule="auto" w:line="276" w:before="57" w:after="57"/>
-        <w:jc w:val="left"/>
-        <w:rPr>
-          <w:rFonts w:ascii="Times New Roman Cyr" w:hAnsi="Times New Roman Cyr"/>
-          <w:b/>
-          <w:b/>
-          <w:bCs/>
-          <w:i w:val="false"/>
-          <w:i w:val="false"/>
-          <w:iCs w:val="false"/>
-        </w:rPr>
+        <w:spacing w:lineRule="auto" w:line="360" w:before="57" w:after="57"/>
+        <w:jc w:val="left"/>
+        <w:rPr/>
       </w:pPr>
       <w:r>
         <w:rPr>
@@ -283,17 +207,9 @@
           <w:numId w:val="2"/>
         </w:numPr>
         <w:bidi w:val="0"/>
-        <w:spacing w:lineRule="auto" w:line="276" w:before="57" w:after="57"/>
-        <w:jc w:val="left"/>
-        <w:rPr>
-          <w:rFonts w:ascii="Times New Roman Cyr" w:hAnsi="Times New Roman Cyr"/>
-          <w:b/>
-          <w:b/>
-          <w:bCs/>
-          <w:i w:val="false"/>
-          <w:i w:val="false"/>
-          <w:iCs w:val="false"/>
-        </w:rPr>
+        <w:spacing w:lineRule="auto" w:line="360" w:before="57" w:after="57"/>
+        <w:jc w:val="left"/>
+        <w:rPr/>
       </w:pPr>
       <w:r>
         <w:rPr>
@@ -319,17 +235,9 @@
           <w:numId w:val="2"/>
         </w:numPr>
         <w:bidi w:val="0"/>
-        <w:spacing w:lineRule="auto" w:line="276" w:before="57" w:after="57"/>
-        <w:jc w:val="left"/>
-        <w:rPr>
-          <w:rFonts w:ascii="Times New Roman Cyr" w:hAnsi="Times New Roman Cyr"/>
-          <w:b/>
-          <w:b/>
-          <w:bCs/>
-          <w:i w:val="false"/>
-          <w:i w:val="false"/>
-          <w:iCs w:val="false"/>
-        </w:rPr>
+        <w:spacing w:lineRule="auto" w:line="360" w:before="57" w:after="57"/>
+        <w:jc w:val="left"/>
+        <w:rPr/>
       </w:pPr>
       <w:r>
         <w:rPr>
@@ -355,17 +263,9 @@
           <w:numId w:val="2"/>
         </w:numPr>
         <w:bidi w:val="0"/>
-        <w:spacing w:lineRule="auto" w:line="276" w:before="57" w:after="57"/>
-        <w:jc w:val="left"/>
-        <w:rPr>
-          <w:rFonts w:ascii="Times New Roman Cyr" w:hAnsi="Times New Roman Cyr"/>
-          <w:b/>
-          <w:b/>
-          <w:bCs/>
-          <w:i w:val="false"/>
-          <w:i w:val="false"/>
-          <w:iCs w:val="false"/>
-        </w:rPr>
+        <w:spacing w:lineRule="auto" w:line="360" w:before="57" w:after="57"/>
+        <w:jc w:val="left"/>
+        <w:rPr/>
       </w:pPr>
       <w:r>
         <w:rPr>
@@ -391,17 +291,9 @@
           <w:numId w:val="2"/>
         </w:numPr>
         <w:bidi w:val="0"/>
-        <w:spacing w:lineRule="auto" w:line="276" w:before="57" w:after="57"/>
-        <w:jc w:val="left"/>
-        <w:rPr>
-          <w:rFonts w:ascii="Times New Roman Cyr" w:hAnsi="Times New Roman Cyr"/>
-          <w:b/>
-          <w:b/>
-          <w:bCs/>
-          <w:i w:val="false"/>
-          <w:i w:val="false"/>
-          <w:iCs w:val="false"/>
-        </w:rPr>
+        <w:spacing w:lineRule="auto" w:line="360" w:before="57" w:after="57"/>
+        <w:jc w:val="left"/>
+        <w:rPr/>
       </w:pPr>
       <w:r>
         <w:rPr>
@@ -427,17 +319,9 @@
           <w:numId w:val="2"/>
         </w:numPr>
         <w:bidi w:val="0"/>
-        <w:spacing w:lineRule="auto" w:line="276" w:before="57" w:after="57"/>
-        <w:jc w:val="left"/>
-        <w:rPr>
-          <w:rFonts w:ascii="Times New Roman Cyr" w:hAnsi="Times New Roman Cyr"/>
-          <w:b/>
-          <w:b/>
-          <w:bCs/>
-          <w:i w:val="false"/>
-          <w:i w:val="false"/>
-          <w:iCs w:val="false"/>
-        </w:rPr>
+        <w:spacing w:lineRule="auto" w:line="360" w:before="57" w:after="57"/>
+        <w:jc w:val="left"/>
+        <w:rPr/>
       </w:pPr>
       <w:r>
         <w:rPr>
@@ -463,17 +347,9 @@
           <w:numId w:val="2"/>
         </w:numPr>
         <w:bidi w:val="0"/>
-        <w:spacing w:lineRule="auto" w:line="276" w:before="57" w:after="57"/>
-        <w:jc w:val="left"/>
-        <w:rPr>
-          <w:rFonts w:ascii="Times New Roman Cyr" w:hAnsi="Times New Roman Cyr"/>
-          <w:b/>
-          <w:b/>
-          <w:bCs/>
-          <w:i w:val="false"/>
-          <w:i w:val="false"/>
-          <w:iCs w:val="false"/>
-        </w:rPr>
+        <w:spacing w:lineRule="auto" w:line="360" w:before="57" w:after="57"/>
+        <w:jc w:val="left"/>
+        <w:rPr/>
       </w:pPr>
       <w:r>
         <w:rPr>
@@ -499,17 +375,9 @@
           <w:numId w:val="2"/>
         </w:numPr>
         <w:bidi w:val="0"/>
-        <w:spacing w:lineRule="auto" w:line="276" w:before="57" w:after="57"/>
-        <w:jc w:val="left"/>
-        <w:rPr>
-          <w:rFonts w:ascii="Times New Roman Cyr" w:hAnsi="Times New Roman Cyr"/>
-          <w:b/>
-          <w:b/>
-          <w:bCs/>
-          <w:i w:val="false"/>
-          <w:i w:val="false"/>
-          <w:iCs w:val="false"/>
-        </w:rPr>
+        <w:spacing w:lineRule="auto" w:line="360" w:before="57" w:after="57"/>
+        <w:jc w:val="left"/>
+        <w:rPr/>
       </w:pPr>
       <w:r>
         <w:rPr>
@@ -535,17 +403,9 @@
           <w:numId w:val="2"/>
         </w:numPr>
         <w:bidi w:val="0"/>
-        <w:spacing w:lineRule="auto" w:line="276" w:before="57" w:after="57"/>
-        <w:jc w:val="left"/>
-        <w:rPr>
-          <w:rFonts w:ascii="Times New Roman Cyr" w:hAnsi="Times New Roman Cyr"/>
-          <w:b/>
-          <w:b/>
-          <w:bCs/>
-          <w:i w:val="false"/>
-          <w:i w:val="false"/>
-          <w:iCs w:val="false"/>
-        </w:rPr>
+        <w:spacing w:lineRule="auto" w:line="360" w:before="57" w:after="57"/>
+        <w:jc w:val="left"/>
+        <w:rPr/>
       </w:pPr>
       <w:r>
         <w:rPr>
@@ -571,17 +431,9 @@
           <w:numId w:val="2"/>
         </w:numPr>
         <w:bidi w:val="0"/>
-        <w:spacing w:lineRule="auto" w:line="276" w:before="57" w:after="57"/>
-        <w:jc w:val="left"/>
-        <w:rPr>
-          <w:rFonts w:ascii="Times New Roman Cyr" w:hAnsi="Times New Roman Cyr"/>
-          <w:b/>
-          <w:b/>
-          <w:bCs/>
-          <w:i w:val="false"/>
-          <w:i w:val="false"/>
-          <w:iCs w:val="false"/>
-        </w:rPr>
+        <w:spacing w:lineRule="auto" w:line="360" w:before="57" w:after="57"/>
+        <w:jc w:val="left"/>
+        <w:rPr/>
       </w:pPr>
       <w:r>
         <w:rPr>
@@ -607,17 +459,9 @@
           <w:numId w:val="2"/>
         </w:numPr>
         <w:bidi w:val="0"/>
-        <w:spacing w:lineRule="auto" w:line="276" w:before="57" w:after="57"/>
-        <w:jc w:val="left"/>
-        <w:rPr>
-          <w:rFonts w:ascii="Times New Roman Cyr" w:hAnsi="Times New Roman Cyr"/>
-          <w:b/>
-          <w:b/>
-          <w:bCs/>
-          <w:i w:val="false"/>
-          <w:i w:val="false"/>
-          <w:iCs w:val="false"/>
-        </w:rPr>
+        <w:spacing w:lineRule="auto" w:line="360" w:before="57" w:after="57"/>
+        <w:jc w:val="left"/>
+        <w:rPr/>
       </w:pPr>
       <w:r>
         <w:rPr>
@@ -640,16 +484,40 @@
       <w:pPr>
         <w:pStyle w:val="Normal"/>
         <w:bidi w:val="0"/>
-        <w:spacing w:lineRule="auto" w:line="276" w:before="57" w:after="57"/>
-        <w:jc w:val="left"/>
-        <w:rPr>
-          <w:b w:val="false"/>
-          <w:caps w:val="false"/>
-          <w:smallCaps w:val="false"/>
-          <w:color w:val="000000"/>
-          <w:spacing w:val="0"/>
-          <w:sz w:val="24"/>
-        </w:rPr>
+        <w:spacing w:lineRule="auto" w:line="360" w:before="57" w:after="57"/>
+        <w:jc w:val="left"/>
+        <w:rPr>
+          <w:b w:val="false"/>
+          <w:b w:val="false"/>
+          <w:caps w:val="false"/>
+          <w:smallCaps w:val="false"/>
+          <w:color w:val="000000"/>
+          <w:spacing w:val="0"/>
+          <w:sz w:val="24"/>
+        </w:rPr>
+      </w:pPr>
+      <w:r>
+        <w:rPr>
+          <w:b w:val="false"/>
+          <w:caps w:val="false"/>
+          <w:smallCaps w:val="false"/>
+          <w:color w:val="000000"/>
+          <w:spacing w:val="0"/>
+          <w:sz w:val="24"/>
+        </w:rPr>
+      </w:r>
+    </w:p>
+    <w:p>
+      <w:pPr>
+        <w:pStyle w:val="Normal"/>
+        <w:numPr>
+          <w:ilvl w:val="0"/>
+          <w:numId w:val="1"/>
+        </w:numPr>
+        <w:bidi w:val="0"/>
+        <w:spacing w:lineRule="auto" w:line="360" w:before="57" w:after="57"/>
+        <w:jc w:val="left"/>
+        <w:rPr/>
       </w:pPr>
       <w:r>
         <w:rPr>
@@ -658,86 +526,6 @@
           <w:bCs/>
           <w:i w:val="false"/>
           <w:iCs w:val="false"/>
-        </w:rPr>
-      </w:r>
-    </w:p>
-    <w:p>
-      <w:pPr>
-        <w:pStyle w:val="Normal"/>
-        <w:bidi w:val="0"/>
-        <w:spacing w:lineRule="auto" w:line="276" w:before="57" w:after="57"/>
-        <w:jc w:val="left"/>
-        <w:rPr>
-          <w:b w:val="false"/>
-          <w:caps w:val="false"/>
-          <w:smallCaps w:val="false"/>
-          <w:color w:val="000000"/>
-          <w:spacing w:val="0"/>
-          <w:sz w:val="24"/>
-        </w:rPr>
-      </w:pPr>
-      <w:r>
-        <w:rPr>
-          <w:rFonts w:ascii="Times New Roman Cyr" w:hAnsi="Times New Roman Cyr"/>
-          <w:b/>
-          <w:bCs/>
-          <w:i w:val="false"/>
-          <w:iCs w:val="false"/>
-        </w:rPr>
-      </w:r>
-    </w:p>
-    <w:p>
-      <w:pPr>
-        <w:pStyle w:val="Normal"/>
-        <w:bidi w:val="0"/>
-        <w:spacing w:lineRule="auto" w:line="276" w:before="57" w:after="57"/>
-        <w:jc w:val="left"/>
-        <w:rPr>
-          <w:b w:val="false"/>
-          <w:caps w:val="false"/>
-          <w:smallCaps w:val="false"/>
-          <w:color w:val="000000"/>
-          <w:spacing w:val="0"/>
-          <w:sz w:val="24"/>
-        </w:rPr>
-      </w:pPr>
-      <w:r>
-        <w:rPr>
-          <w:rFonts w:ascii="Times New Roman Cyr" w:hAnsi="Times New Roman Cyr"/>
-          <w:b/>
-          <w:bCs/>
-          <w:i w:val="false"/>
-          <w:iCs w:val="false"/>
-        </w:rPr>
-      </w:r>
-    </w:p>
-    <w:p>
-      <w:pPr>
-        <w:pStyle w:val="Normal"/>
-        <w:numPr>
-          <w:ilvl w:val="0"/>
-          <w:numId w:val="1"/>
-        </w:numPr>
-        <w:bidi w:val="0"/>
-        <w:spacing w:before="57" w:after="57"/>
-        <w:jc w:val="left"/>
-        <w:rPr>
-          <w:rFonts w:ascii="Times New Roman Cyr" w:hAnsi="Times New Roman Cyr"/>
-          <w:b/>
-          <w:b/>
-          <w:bCs/>
-          <w:i w:val="false"/>
-          <w:i w:val="false"/>
-          <w:iCs w:val="false"/>
-        </w:rPr>
-      </w:pPr>
-      <w:r>
-        <w:rPr>
-          <w:rFonts w:ascii="Times New Roman Cyr" w:hAnsi="Times New Roman Cyr"/>
-          <w:b/>
-          <w:bCs/>
-          <w:i w:val="false"/>
-          <w:iCs w:val="false"/>
           <w:caps w:val="false"/>
           <w:smallCaps w:val="false"/>
           <w:color w:val="000000"/>
@@ -755,11 +543,9 @@
           <w:numId w:val="3"/>
         </w:numPr>
         <w:bidi w:val="0"/>
-        <w:spacing w:before="114" w:after="114"/>
-        <w:jc w:val="left"/>
-        <w:rPr>
-          <w:rFonts w:ascii="Times New Roman Cyr" w:hAnsi="Times New Roman Cyr"/>
-        </w:rPr>
+        <w:spacing w:lineRule="auto" w:line="360" w:before="114" w:after="114"/>
+        <w:jc w:val="left"/>
+        <w:rPr/>
       </w:pPr>
       <w:r>
         <w:rPr>
@@ -785,11 +571,9 @@
           <w:numId w:val="3"/>
         </w:numPr>
         <w:bidi w:val="0"/>
-        <w:spacing w:before="114" w:after="114"/>
-        <w:jc w:val="left"/>
-        <w:rPr>
-          <w:rFonts w:ascii="Times New Roman Cyr" w:hAnsi="Times New Roman Cyr"/>
-        </w:rPr>
+        <w:spacing w:lineRule="auto" w:line="360" w:before="114" w:after="114"/>
+        <w:jc w:val="left"/>
+        <w:rPr/>
       </w:pPr>
       <w:r>
         <w:rPr>
@@ -811,12 +595,10 @@
       <w:pPr>
         <w:pStyle w:val="Normal"/>
         <w:bidi w:val="0"/>
-        <w:spacing w:before="114" w:after="114"/>
+        <w:spacing w:lineRule="auto" w:line="360" w:before="114" w:after="114"/>
         <w:ind w:left="709" w:hanging="0"/>
         <w:jc w:val="left"/>
-        <w:rPr>
-          <w:rFonts w:ascii="Times New Roman Cyr" w:hAnsi="Times New Roman Cyr"/>
-        </w:rPr>
+        <w:rPr/>
       </w:pPr>
       <w:r>
         <w:rPr>
@@ -840,12 +622,10 @@
       <w:pPr>
         <w:pStyle w:val="Normal"/>
         <w:bidi w:val="0"/>
-        <w:spacing w:before="114" w:after="114"/>
+        <w:spacing w:lineRule="auto" w:line="360" w:before="114" w:after="114"/>
         <w:ind w:left="709" w:hanging="0"/>
         <w:jc w:val="left"/>
-        <w:rPr>
-          <w:rFonts w:ascii="Times New Roman Cyr" w:hAnsi="Times New Roman Cyr"/>
-        </w:rPr>
+        <w:rPr/>
       </w:pPr>
       <w:r>
         <w:rPr>
@@ -890,11 +670,9 @@
           <w:numId w:val="3"/>
         </w:numPr>
         <w:bidi w:val="0"/>
-        <w:spacing w:before="114" w:after="114"/>
-        <w:jc w:val="left"/>
-        <w:rPr>
-          <w:rFonts w:ascii="Times New Roman Cyr" w:hAnsi="Times New Roman Cyr"/>
-        </w:rPr>
+        <w:spacing w:lineRule="auto" w:line="360" w:before="114" w:after="114"/>
+        <w:jc w:val="left"/>
+        <w:rPr/>
       </w:pPr>
       <w:r>
         <w:rPr>
@@ -920,11 +698,9 @@
           <w:numId w:val="3"/>
         </w:numPr>
         <w:bidi w:val="0"/>
-        <w:spacing w:before="114" w:after="114"/>
-        <w:jc w:val="left"/>
-        <w:rPr>
-          <w:rFonts w:ascii="Times New Roman Cyr" w:hAnsi="Times New Roman Cyr"/>
-        </w:rPr>
+        <w:spacing w:lineRule="auto" w:line="360" w:before="114" w:after="114"/>
+        <w:jc w:val="left"/>
+        <w:rPr/>
       </w:pPr>
       <w:r>
         <w:rPr>
@@ -950,11 +726,9 @@
           <w:numId w:val="3"/>
         </w:numPr>
         <w:bidi w:val="0"/>
-        <w:spacing w:before="114" w:after="114"/>
-        <w:jc w:val="left"/>
-        <w:rPr>
-          <w:rFonts w:ascii="Times New Roman Cyr" w:hAnsi="Times New Roman Cyr"/>
-        </w:rPr>
+        <w:spacing w:lineRule="auto" w:line="360" w:before="114" w:after="114"/>
+        <w:jc w:val="left"/>
+        <w:rPr/>
       </w:pPr>
       <w:r>
         <w:rPr>
@@ -980,11 +754,9 @@
           <w:numId w:val="3"/>
         </w:numPr>
         <w:bidi w:val="0"/>
-        <w:spacing w:before="114" w:after="114"/>
-        <w:jc w:val="left"/>
-        <w:rPr>
-          <w:rFonts w:ascii="Times New Roman Cyr" w:hAnsi="Times New Roman Cyr"/>
-        </w:rPr>
+        <w:spacing w:lineRule="auto" w:line="360" w:before="114" w:after="114"/>
+        <w:jc w:val="left"/>
+        <w:rPr/>
       </w:pPr>
       <w:r>
         <w:rPr>
@@ -1010,11 +782,9 @@
           <w:numId w:val="3"/>
         </w:numPr>
         <w:bidi w:val="0"/>
-        <w:spacing w:before="114" w:after="114"/>
-        <w:jc w:val="left"/>
-        <w:rPr>
-          <w:rFonts w:ascii="Times New Roman Cyr" w:hAnsi="Times New Roman Cyr"/>
-        </w:rPr>
+        <w:spacing w:lineRule="auto" w:line="360" w:before="114" w:after="114"/>
+        <w:jc w:val="left"/>
+        <w:rPr/>
       </w:pPr>
       <w:r>
         <w:rPr>
@@ -1040,11 +810,9 @@
           <w:numId w:val="3"/>
         </w:numPr>
         <w:bidi w:val="0"/>
-        <w:spacing w:before="114" w:after="114"/>
-        <w:jc w:val="left"/>
-        <w:rPr>
-          <w:rFonts w:ascii="Times New Roman Cyr" w:hAnsi="Times New Roman Cyr"/>
-        </w:rPr>
+        <w:spacing w:lineRule="auto" w:line="360" w:before="114" w:after="114"/>
+        <w:jc w:val="left"/>
+        <w:rPr/>
       </w:pPr>
       <w:r>
         <w:rPr>
@@ -1070,11 +838,9 @@
           <w:numId w:val="3"/>
         </w:numPr>
         <w:bidi w:val="0"/>
-        <w:spacing w:before="114" w:after="114"/>
-        <w:jc w:val="left"/>
-        <w:rPr>
-          <w:rFonts w:ascii="Times New Roman Cyr" w:hAnsi="Times New Roman Cyr"/>
-        </w:rPr>
+        <w:spacing w:lineRule="auto" w:line="360" w:before="114" w:after="114"/>
+        <w:jc w:val="left"/>
+        <w:rPr/>
       </w:pPr>
       <w:r>
         <w:rPr>
@@ -1101,22 +867,14 @@
           <w:numId w:val="1"/>
         </w:numPr>
         <w:bidi w:val="0"/>
-        <w:spacing w:before="57" w:after="57"/>
-        <w:jc w:val="left"/>
+        <w:spacing w:lineRule="auto" w:line="360" w:before="57" w:after="57"/>
+        <w:jc w:val="left"/>
+        <w:rPr/>
+      </w:pPr>
+      <w:r>
         <w:rPr>
           <w:rFonts w:ascii="Times New Roman Cyr" w:hAnsi="Times New Roman Cyr"/>
           <w:b/>
-          <w:b/>
-          <w:bCs/>
-          <w:i w:val="false"/>
-          <w:i w:val="false"/>
-          <w:iCs w:val="false"/>
-        </w:rPr>
-      </w:pPr>
-      <w:r>
-        <w:rPr>
-          <w:rFonts w:ascii="Times New Roman Cyr" w:hAnsi="Times New Roman Cyr"/>
-          <w:b/>
           <w:bCs/>
           <w:i w:val="false"/>
           <w:iCs w:val="false"/>
@@ -1137,18 +895,10 @@
           <w:numId w:val="0"/>
         </w:numPr>
         <w:bidi w:val="0"/>
-        <w:spacing w:before="57" w:after="57"/>
+        <w:spacing w:lineRule="auto" w:line="360" w:before="57" w:after="57"/>
         <w:ind w:left="720" w:hanging="0"/>
         <w:jc w:val="left"/>
-        <w:rPr>
-          <w:rFonts w:ascii="Times New Roman Cyr" w:hAnsi="Times New Roman Cyr"/>
-          <w:b/>
-          <w:b/>
-          <w:bCs/>
-          <w:i w:val="false"/>
-          <w:i w:val="false"/>
-          <w:iCs w:val="false"/>
-        </w:rPr>
+        <w:rPr/>
       </w:pPr>
       <w:r>
         <w:rPr>
@@ -1174,11 +924,9 @@
           <w:numId w:val="1"/>
         </w:numPr>
         <w:bidi w:val="0"/>
-        <w:spacing w:before="57" w:after="57"/>
-        <w:jc w:val="left"/>
-        <w:rPr>
-          <w:rFonts w:ascii="Times New Roman Cyr" w:hAnsi="Times New Roman Cyr"/>
-        </w:rPr>
+        <w:spacing w:lineRule="auto" w:line="360" w:before="57" w:after="57"/>
+        <w:jc w:val="left"/>
+        <w:rPr/>
       </w:pPr>
       <w:r>
         <w:rPr>
@@ -1204,7 +952,7 @@
           <w:numId w:val="1"/>
         </w:numPr>
         <w:bidi w:val="0"/>
-        <w:spacing w:before="57" w:after="57"/>
+        <w:spacing w:lineRule="auto" w:line="360" w:before="57" w:after="57"/>
         <w:jc w:val="left"/>
         <w:rPr/>
       </w:pPr>
@@ -1265,52 +1013,25 @@
           <w:numId w:val="0"/>
         </w:numPr>
         <w:bidi w:val="0"/>
-        <w:spacing w:before="57" w:after="57"/>
+        <w:spacing w:lineRule="auto" w:line="360" w:before="57" w:after="57"/>
         <w:ind w:left="1080" w:hanging="0"/>
         <w:jc w:val="left"/>
         <w:rPr>
-          <w:b w:val="false"/>
-          <w:b/>
-          <w:bCs/>
-          <w:i w:val="false"/>
-          <w:i w:val="false"/>
-          <w:iCs w:val="false"/>
-          <w:caps w:val="false"/>
-          <w:smallCaps w:val="false"/>
-          <w:color w:val="000000"/>
-          <w:spacing w:val="0"/>
-          <w:sz w:val="24"/>
-        </w:rPr>
-      </w:pPr>
-      <w:r>
-        <w:rPr>
-          <w:rFonts w:ascii="Times New Roman Cyr" w:hAnsi="Times New Roman Cyr"/>
-        </w:rPr>
-      </w:r>
-    </w:p>
-    <w:p>
-      <w:pPr>
-        <w:pStyle w:val="Normal"/>
-        <w:numPr>
-          <w:ilvl w:val="0"/>
-          <w:numId w:val="1"/>
-        </w:numPr>
-        <w:bidi w:val="0"/>
-        <w:spacing w:before="57" w:after="57"/>
-        <w:jc w:val="left"/>
-        <w:rPr>
-          <w:rFonts w:ascii="Times New Roman Cyr" w:hAnsi="Times New Roman Cyr"/>
           <w:b/>
           <w:b/>
           <w:bCs/>
           <w:i w:val="false"/>
           <w:i w:val="false"/>
           <w:iCs w:val="false"/>
-        </w:rPr>
-      </w:pPr>
-      <w:r>
-        <w:rPr>
-          <w:rFonts w:ascii="Times New Roman Cyr" w:hAnsi="Times New Roman Cyr"/>
+          <w:caps w:val="false"/>
+          <w:smallCaps w:val="false"/>
+          <w:color w:val="000000"/>
+          <w:spacing w:val="0"/>
+          <w:sz w:val="24"/>
+        </w:rPr>
+      </w:pPr>
+      <w:r>
+        <w:rPr>
           <w:b/>
           <w:bCs/>
           <w:i w:val="false"/>
@@ -1321,6 +1042,33 @@
           <w:spacing w:val="0"/>
           <w:sz w:val="24"/>
         </w:rPr>
+      </w:r>
+    </w:p>
+    <w:p>
+      <w:pPr>
+        <w:pStyle w:val="Normal"/>
+        <w:numPr>
+          <w:ilvl w:val="0"/>
+          <w:numId w:val="1"/>
+        </w:numPr>
+        <w:bidi w:val="0"/>
+        <w:spacing w:lineRule="auto" w:line="360" w:before="57" w:after="57"/>
+        <w:jc w:val="left"/>
+        <w:rPr/>
+      </w:pPr>
+      <w:r>
+        <w:rPr>
+          <w:rFonts w:ascii="Times New Roman Cyr" w:hAnsi="Times New Roman Cyr"/>
+          <w:b/>
+          <w:bCs/>
+          <w:i w:val="false"/>
+          <w:iCs w:val="false"/>
+          <w:caps w:val="false"/>
+          <w:smallCaps w:val="false"/>
+          <w:color w:val="000000"/>
+          <w:spacing w:val="0"/>
+          <w:sz w:val="24"/>
+        </w:rPr>
         <w:t>LANGKAH-LANGKAH CARA MENGURUS HAK CIPTA SECARA ONLINE</w:t>
       </w:r>
     </w:p>
@@ -1332,18 +1080,10 @@
           <w:numId w:val="0"/>
         </w:numPr>
         <w:bidi w:val="0"/>
-        <w:spacing w:before="57" w:after="57"/>
+        <w:spacing w:lineRule="auto" w:line="360" w:before="57" w:after="57"/>
         <w:ind w:left="720" w:hanging="0"/>
         <w:jc w:val="left"/>
-        <w:rPr>
-          <w:rFonts w:ascii="Times New Roman Cyr" w:hAnsi="Times New Roman Cyr"/>
-          <w:b/>
-          <w:b/>
-          <w:bCs/>
-          <w:i w:val="false"/>
-          <w:i w:val="false"/>
-          <w:iCs w:val="false"/>
-        </w:rPr>
+        <w:rPr/>
       </w:pPr>
       <w:r>
         <w:rPr>
@@ -1369,11 +1109,9 @@
           <w:numId w:val="1"/>
         </w:numPr>
         <w:bidi w:val="0"/>
-        <w:spacing w:before="57" w:after="57"/>
-        <w:jc w:val="left"/>
-        <w:rPr>
-          <w:rFonts w:ascii="Times New Roman Cyr" w:hAnsi="Times New Roman Cyr"/>
-        </w:rPr>
+        <w:spacing w:lineRule="auto" w:line="360" w:before="57" w:after="57"/>
+        <w:jc w:val="left"/>
+        <w:rPr/>
       </w:pPr>
       <w:r>
         <w:rPr>
@@ -1399,11 +1137,9 @@
           <w:numId w:val="1"/>
         </w:numPr>
         <w:bidi w:val="0"/>
-        <w:spacing w:before="57" w:after="57"/>
-        <w:jc w:val="left"/>
-        <w:rPr>
-          <w:rFonts w:ascii="Times New Roman Cyr" w:hAnsi="Times New Roman Cyr"/>
-        </w:rPr>
+        <w:spacing w:lineRule="auto" w:line="360" w:before="57" w:after="57"/>
+        <w:jc w:val="left"/>
+        <w:rPr/>
       </w:pPr>
       <w:r>
         <w:rPr>
@@ -1429,11 +1165,9 @@
           <w:numId w:val="1"/>
         </w:numPr>
         <w:bidi w:val="0"/>
-        <w:spacing w:before="57" w:after="57"/>
-        <w:jc w:val="left"/>
-        <w:rPr>
-          <w:rFonts w:ascii="Times New Roman Cyr" w:hAnsi="Times New Roman Cyr"/>
-        </w:rPr>
+        <w:spacing w:lineRule="auto" w:line="360" w:before="57" w:after="57"/>
+        <w:jc w:val="left"/>
+        <w:rPr/>
       </w:pPr>
       <w:r>
         <w:rPr>
@@ -1459,11 +1193,9 @@
           <w:numId w:val="1"/>
         </w:numPr>
         <w:bidi w:val="0"/>
-        <w:spacing w:before="57" w:after="57"/>
-        <w:jc w:val="left"/>
-        <w:rPr>
-          <w:rFonts w:ascii="Times New Roman Cyr" w:hAnsi="Times New Roman Cyr"/>
-        </w:rPr>
+        <w:spacing w:lineRule="auto" w:line="360" w:before="57" w:after="57"/>
+        <w:jc w:val="left"/>
+        <w:rPr/>
       </w:pPr>
       <w:r>
         <w:rPr>
@@ -1489,11 +1221,9 @@
           <w:numId w:val="1"/>
         </w:numPr>
         <w:bidi w:val="0"/>
-        <w:spacing w:before="57" w:after="57"/>
-        <w:jc w:val="left"/>
-        <w:rPr>
-          <w:rFonts w:ascii="Times New Roman Cyr" w:hAnsi="Times New Roman Cyr"/>
-        </w:rPr>
+        <w:spacing w:lineRule="auto" w:line="360" w:before="57" w:after="57"/>
+        <w:jc w:val="left"/>
+        <w:rPr/>
       </w:pPr>
       <w:r>
         <w:rPr>
@@ -1519,11 +1249,9 @@
           <w:numId w:val="1"/>
         </w:numPr>
         <w:bidi w:val="0"/>
-        <w:spacing w:before="57" w:after="57"/>
-        <w:jc w:val="left"/>
-        <w:rPr>
-          <w:rFonts w:ascii="Times New Roman Cyr" w:hAnsi="Times New Roman Cyr"/>
-        </w:rPr>
+        <w:spacing w:lineRule="auto" w:line="360" w:before="57" w:after="57"/>
+        <w:jc w:val="left"/>
+        <w:rPr/>
       </w:pPr>
       <w:r>
         <w:rPr>
@@ -1549,11 +1277,9 @@
           <w:numId w:val="1"/>
         </w:numPr>
         <w:bidi w:val="0"/>
-        <w:spacing w:before="57" w:after="57"/>
-        <w:jc w:val="left"/>
-        <w:rPr>
-          <w:rFonts w:ascii="Times New Roman Cyr" w:hAnsi="Times New Roman Cyr"/>
-        </w:rPr>
+        <w:spacing w:lineRule="auto" w:line="360" w:before="57" w:after="57"/>
+        <w:jc w:val="left"/>
+        <w:rPr/>
       </w:pPr>
       <w:r>
         <w:rPr>
@@ -1579,11 +1305,9 @@
           <w:numId w:val="1"/>
         </w:numPr>
         <w:bidi w:val="0"/>
-        <w:spacing w:before="57" w:after="57"/>
-        <w:jc w:val="left"/>
-        <w:rPr>
-          <w:rFonts w:ascii="Times New Roman Cyr" w:hAnsi="Times New Roman Cyr"/>
-        </w:rPr>
+        <w:spacing w:lineRule="auto" w:line="360" w:before="57" w:after="57"/>
+        <w:jc w:val="left"/>
+        <w:rPr/>
       </w:pPr>
       <w:r>
         <w:rPr>
@@ -1609,11 +1333,9 @@
           <w:numId w:val="1"/>
         </w:numPr>
         <w:bidi w:val="0"/>
-        <w:spacing w:before="57" w:after="57"/>
-        <w:jc w:val="left"/>
-        <w:rPr>
-          <w:rFonts w:ascii="Times New Roman Cyr" w:hAnsi="Times New Roman Cyr"/>
-        </w:rPr>
+        <w:spacing w:lineRule="auto" w:line="360" w:before="57" w:after="57"/>
+        <w:jc w:val="left"/>
+        <w:rPr/>
       </w:pPr>
       <w:r>
         <w:rPr>
@@ -1639,11 +1361,9 @@
           <w:numId w:val="1"/>
         </w:numPr>
         <w:bidi w:val="0"/>
-        <w:spacing w:before="57" w:after="57"/>
-        <w:jc w:val="left"/>
-        <w:rPr>
-          <w:rFonts w:ascii="Times New Roman Cyr" w:hAnsi="Times New Roman Cyr"/>
-        </w:rPr>
+        <w:spacing w:lineRule="auto" w:line="360" w:before="57" w:after="57"/>
+        <w:jc w:val="left"/>
+        <w:rPr/>
       </w:pPr>
       <w:r>
         <w:rPr>
@@ -1669,11 +1389,9 @@
           <w:numId w:val="1"/>
         </w:numPr>
         <w:bidi w:val="0"/>
-        <w:spacing w:before="57" w:after="57"/>
-        <w:jc w:val="left"/>
-        <w:rPr>
-          <w:rFonts w:ascii="Times New Roman Cyr" w:hAnsi="Times New Roman Cyr"/>
-        </w:rPr>
+        <w:spacing w:lineRule="auto" w:line="360" w:before="57" w:after="57"/>
+        <w:jc w:val="left"/>
+        <w:rPr/>
       </w:pPr>
       <w:r>
         <w:rPr>
@@ -1714,21 +1432,14 @@
           <w:numId w:val="1"/>
         </w:numPr>
         <w:bidi w:val="0"/>
-        <w:jc w:val="left"/>
+        <w:spacing w:lineRule="auto" w:line="360"/>
+        <w:jc w:val="left"/>
+        <w:rPr/>
+      </w:pPr>
+      <w:r>
         <w:rPr>
           <w:rFonts w:ascii="Times New Roman Cyr" w:hAnsi="Times New Roman Cyr"/>
           <w:b/>
-          <w:b/>
-          <w:bCs/>
-          <w:i w:val="false"/>
-          <w:i w:val="false"/>
-          <w:iCs w:val="false"/>
-        </w:rPr>
-      </w:pPr>
-      <w:r>
-        <w:rPr>
-          <w:rFonts w:ascii="Times New Roman Cyr" w:hAnsi="Times New Roman Cyr"/>
-          <w:b/>
           <w:bCs/>
           <w:i w:val="false"/>
           <w:iCs w:val="false"/>
@@ -1744,34 +1455,23 @@
           <w:numId w:val="0"/>
         </w:numPr>
         <w:bidi w:val="0"/>
+        <w:spacing w:lineRule="auto" w:line="360"/>
         <w:ind w:left="720" w:hanging="0"/>
         <w:jc w:val="left"/>
-        <w:rPr>
-          <w:b w:val="false"/>
-          <w:caps w:val="false"/>
-          <w:smallCaps w:val="false"/>
-          <w:color w:val="000000"/>
-          <w:spacing w:val="0"/>
-          <w:sz w:val="24"/>
-        </w:rPr>
-      </w:pPr>
-      <w:r>
-        <w:rPr>
-          <w:rFonts w:ascii="Times New Roman Cyr" w:hAnsi="Times New Roman Cyr"/>
-          <w:b/>
-          <w:bCs/>
-          <w:i w:val="false"/>
-          <w:iCs w:val="false"/>
-        </w:rPr>
+        <w:rPr/>
+      </w:pPr>
+      <w:r>
+        <w:rPr/>
       </w:r>
     </w:p>
     <w:sectPr>
       <w:type w:val="nextPage"/>
-      <w:pgSz w:w="11909" w:h="16834"/>
+      <w:pgSz w:w="11906" w:h="16838"/>
       <w:pgMar w:left="1134" w:right="1134" w:gutter="0" w:header="0" w:top="1134" w:footer="0" w:bottom="1134"/>
       <w:pgNumType w:fmt="decimal"/>
       <w:formProt w:val="false"/>
       <w:textDirection w:val="lrTb"/>
+      <w:docGrid w:type="default" w:linePitch="100" w:charSpace="0"/>
     </w:sectPr>
   </w:body>
 </w:document>
@@ -2320,7 +2020,6 @@
     </w:rPrDefault>
     <w:pPrDefault>
       <w:pPr>
-        <w:widowControl/>
         <w:suppressAutoHyphens w:val="true"/>
       </w:pPr>
     </w:pPrDefault>
@@ -2330,7 +2029,10 @@
     <w:qFormat/>
     <w:pPr>
       <w:widowControl/>
+      <w:suppressAutoHyphens w:val="true"/>
       <w:bidi w:val="0"/>
+      <w:spacing w:before="0" w:after="0"/>
+      <w:jc w:val="left"/>
     </w:pPr>
     <w:rPr>
       <w:rFonts w:ascii="Liberation Serif" w:hAnsi="Liberation Serif" w:eastAsia="Noto Serif CJK SC" w:cs="Lohit Devanagari"/>

</xml_diff>

<commit_message>
revisi Laporan HAKI dan menambahkan file pendukung :sleepy:
</commit_message>
<xml_diff>
--- a/PKK/Laporan-HAKI_KRIUKS.docx
+++ b/PKK/Laporan-HAKI_KRIUKS.docx
@@ -49,7 +49,7 @@
         <w:pStyle w:val="Normal"/>
         <w:numPr>
           <w:ilvl w:val="0"/>
-          <w:numId w:val="1"/>
+          <w:numId w:val="2"/>
         </w:numPr>
         <w:bidi w:val="0"/>
         <w:spacing w:lineRule="auto" w:line="360"/>
@@ -148,7 +148,7 @@
         <w:pStyle w:val="Normal"/>
         <w:numPr>
           <w:ilvl w:val="0"/>
-          <w:numId w:val="1"/>
+          <w:numId w:val="2"/>
         </w:numPr>
         <w:bidi w:val="0"/>
         <w:spacing w:lineRule="auto" w:line="360" w:before="57" w:after="57"/>
@@ -176,7 +176,7 @@
         <w:pStyle w:val="Normal"/>
         <w:numPr>
           <w:ilvl w:val="0"/>
-          <w:numId w:val="2"/>
+          <w:numId w:val="3"/>
         </w:numPr>
         <w:bidi w:val="0"/>
         <w:spacing w:lineRule="auto" w:line="360" w:before="57" w:after="57"/>
@@ -204,7 +204,7 @@
         <w:pStyle w:val="Normal"/>
         <w:numPr>
           <w:ilvl w:val="0"/>
-          <w:numId w:val="2"/>
+          <w:numId w:val="3"/>
         </w:numPr>
         <w:bidi w:val="0"/>
         <w:spacing w:lineRule="auto" w:line="360" w:before="57" w:after="57"/>
@@ -232,7 +232,7 @@
         <w:pStyle w:val="Normal"/>
         <w:numPr>
           <w:ilvl w:val="0"/>
-          <w:numId w:val="2"/>
+          <w:numId w:val="3"/>
         </w:numPr>
         <w:bidi w:val="0"/>
         <w:spacing w:lineRule="auto" w:line="360" w:before="57" w:after="57"/>
@@ -260,7 +260,7 @@
         <w:pStyle w:val="Normal"/>
         <w:numPr>
           <w:ilvl w:val="0"/>
-          <w:numId w:val="2"/>
+          <w:numId w:val="3"/>
         </w:numPr>
         <w:bidi w:val="0"/>
         <w:spacing w:lineRule="auto" w:line="360" w:before="57" w:after="57"/>
@@ -288,7 +288,7 @@
         <w:pStyle w:val="Normal"/>
         <w:numPr>
           <w:ilvl w:val="0"/>
-          <w:numId w:val="2"/>
+          <w:numId w:val="3"/>
         </w:numPr>
         <w:bidi w:val="0"/>
         <w:spacing w:lineRule="auto" w:line="360" w:before="57" w:after="57"/>
@@ -316,7 +316,7 @@
         <w:pStyle w:val="Normal"/>
         <w:numPr>
           <w:ilvl w:val="0"/>
-          <w:numId w:val="2"/>
+          <w:numId w:val="3"/>
         </w:numPr>
         <w:bidi w:val="0"/>
         <w:spacing w:lineRule="auto" w:line="360" w:before="57" w:after="57"/>
@@ -344,7 +344,7 @@
         <w:pStyle w:val="Normal"/>
         <w:numPr>
           <w:ilvl w:val="0"/>
-          <w:numId w:val="2"/>
+          <w:numId w:val="3"/>
         </w:numPr>
         <w:bidi w:val="0"/>
         <w:spacing w:lineRule="auto" w:line="360" w:before="57" w:after="57"/>
@@ -372,7 +372,7 @@
         <w:pStyle w:val="Normal"/>
         <w:numPr>
           <w:ilvl w:val="0"/>
-          <w:numId w:val="2"/>
+          <w:numId w:val="3"/>
         </w:numPr>
         <w:bidi w:val="0"/>
         <w:spacing w:lineRule="auto" w:line="360" w:before="57" w:after="57"/>
@@ -400,7 +400,7 @@
         <w:pStyle w:val="Normal"/>
         <w:numPr>
           <w:ilvl w:val="0"/>
-          <w:numId w:val="2"/>
+          <w:numId w:val="3"/>
         </w:numPr>
         <w:bidi w:val="0"/>
         <w:spacing w:lineRule="auto" w:line="360" w:before="57" w:after="57"/>
@@ -428,7 +428,7 @@
         <w:pStyle w:val="Normal"/>
         <w:numPr>
           <w:ilvl w:val="0"/>
-          <w:numId w:val="2"/>
+          <w:numId w:val="3"/>
         </w:numPr>
         <w:bidi w:val="0"/>
         <w:spacing w:lineRule="auto" w:line="360" w:before="57" w:after="57"/>
@@ -456,7 +456,7 @@
         <w:pStyle w:val="Normal"/>
         <w:numPr>
           <w:ilvl w:val="0"/>
-          <w:numId w:val="2"/>
+          <w:numId w:val="3"/>
         </w:numPr>
         <w:bidi w:val="0"/>
         <w:spacing w:lineRule="auto" w:line="360" w:before="57" w:after="57"/>
@@ -512,7 +512,7 @@
         <w:pStyle w:val="Normal"/>
         <w:numPr>
           <w:ilvl w:val="0"/>
-          <w:numId w:val="1"/>
+          <w:numId w:val="2"/>
         </w:numPr>
         <w:bidi w:val="0"/>
         <w:spacing w:lineRule="auto" w:line="360" w:before="57" w:after="57"/>
@@ -540,7 +540,7 @@
         <w:pStyle w:val="Normal"/>
         <w:numPr>
           <w:ilvl w:val="0"/>
-          <w:numId w:val="3"/>
+          <w:numId w:val="4"/>
         </w:numPr>
         <w:bidi w:val="0"/>
         <w:spacing w:lineRule="auto" w:line="360" w:before="114" w:after="114"/>
@@ -568,7 +568,37 @@
         <w:pStyle w:val="Normal"/>
         <w:numPr>
           <w:ilvl w:val="0"/>
-          <w:numId w:val="3"/>
+          <w:numId w:val="0"/>
+        </w:numPr>
+        <w:bidi w:val="0"/>
+        <w:spacing w:lineRule="auto" w:line="360" w:before="114" w:after="114"/>
+        <w:ind w:left="1080" w:hanging="0"/>
+        <w:jc w:val="left"/>
+        <w:rPr>
+          <w:rFonts w:ascii="Times New Roman Cyr" w:hAnsi="Times New Roman Cyr"/>
+          <w:b w:val="false"/>
+          <w:b w:val="false"/>
+          <w:bCs/>
+          <w:i w:val="false"/>
+          <w:i w:val="false"/>
+          <w:iCs w:val="false"/>
+          <w:caps w:val="false"/>
+          <w:smallCaps w:val="false"/>
+          <w:color w:val="000000"/>
+          <w:spacing w:val="0"/>
+          <w:sz w:val="24"/>
+        </w:rPr>
+      </w:pPr>
+      <w:r>
+        <w:rPr/>
+      </w:r>
+    </w:p>
+    <w:p>
+      <w:pPr>
+        <w:pStyle w:val="Normal"/>
+        <w:numPr>
+          <w:ilvl w:val="0"/>
+          <w:numId w:val="4"/>
         </w:numPr>
         <w:bidi w:val="0"/>
         <w:spacing w:lineRule="auto" w:line="360" w:before="114" w:after="114"/>
@@ -667,7 +697,7 @@
         <w:pStyle w:val="Normal"/>
         <w:numPr>
           <w:ilvl w:val="0"/>
-          <w:numId w:val="3"/>
+          <w:numId w:val="4"/>
         </w:numPr>
         <w:bidi w:val="0"/>
         <w:spacing w:lineRule="auto" w:line="360" w:before="114" w:after="114"/>
@@ -695,7 +725,7 @@
         <w:pStyle w:val="Normal"/>
         <w:numPr>
           <w:ilvl w:val="0"/>
-          <w:numId w:val="3"/>
+          <w:numId w:val="4"/>
         </w:numPr>
         <w:bidi w:val="0"/>
         <w:spacing w:lineRule="auto" w:line="360" w:before="114" w:after="114"/>
@@ -723,7 +753,7 @@
         <w:pStyle w:val="Normal"/>
         <w:numPr>
           <w:ilvl w:val="0"/>
-          <w:numId w:val="3"/>
+          <w:numId w:val="4"/>
         </w:numPr>
         <w:bidi w:val="0"/>
         <w:spacing w:lineRule="auto" w:line="360" w:before="114" w:after="114"/>
@@ -751,7 +781,7 @@
         <w:pStyle w:val="Normal"/>
         <w:numPr>
           <w:ilvl w:val="0"/>
-          <w:numId w:val="3"/>
+          <w:numId w:val="4"/>
         </w:numPr>
         <w:bidi w:val="0"/>
         <w:spacing w:lineRule="auto" w:line="360" w:before="114" w:after="114"/>
@@ -779,7 +809,7 @@
         <w:pStyle w:val="Normal"/>
         <w:numPr>
           <w:ilvl w:val="0"/>
-          <w:numId w:val="3"/>
+          <w:numId w:val="4"/>
         </w:numPr>
         <w:bidi w:val="0"/>
         <w:spacing w:lineRule="auto" w:line="360" w:before="114" w:after="114"/>
@@ -807,7 +837,7 @@
         <w:pStyle w:val="Normal"/>
         <w:numPr>
           <w:ilvl w:val="0"/>
-          <w:numId w:val="3"/>
+          <w:numId w:val="4"/>
         </w:numPr>
         <w:bidi w:val="0"/>
         <w:spacing w:lineRule="auto" w:line="360" w:before="114" w:after="114"/>
@@ -835,7 +865,7 @@
         <w:pStyle w:val="Normal"/>
         <w:numPr>
           <w:ilvl w:val="0"/>
-          <w:numId w:val="3"/>
+          <w:numId w:val="4"/>
         </w:numPr>
         <w:bidi w:val="0"/>
         <w:spacing w:lineRule="auto" w:line="360" w:before="114" w:after="114"/>
@@ -864,7 +894,7 @@
         <w:pStyle w:val="Normal"/>
         <w:numPr>
           <w:ilvl w:val="0"/>
-          <w:numId w:val="1"/>
+          <w:numId w:val="2"/>
         </w:numPr>
         <w:bidi w:val="0"/>
         <w:spacing w:lineRule="auto" w:line="360" w:before="57" w:after="57"/>
@@ -921,7 +951,7 @@
         <w:pStyle w:val="Normal"/>
         <w:numPr>
           <w:ilvl w:val="1"/>
-          <w:numId w:val="1"/>
+          <w:numId w:val="2"/>
         </w:numPr>
         <w:bidi w:val="0"/>
         <w:spacing w:lineRule="auto" w:line="360" w:before="57" w:after="57"/>
@@ -949,7 +979,7 @@
         <w:pStyle w:val="Normal"/>
         <w:numPr>
           <w:ilvl w:val="1"/>
-          <w:numId w:val="1"/>
+          <w:numId w:val="2"/>
         </w:numPr>
         <w:bidi w:val="0"/>
         <w:spacing w:lineRule="auto" w:line="360" w:before="57" w:after="57"/>
@@ -1049,7 +1079,7 @@
         <w:pStyle w:val="Normal"/>
         <w:numPr>
           <w:ilvl w:val="0"/>
-          <w:numId w:val="1"/>
+          <w:numId w:val="2"/>
         </w:numPr>
         <w:bidi w:val="0"/>
         <w:spacing w:lineRule="auto" w:line="360" w:before="57" w:after="57"/>
@@ -1106,7 +1136,7 @@
         <w:pStyle w:val="Normal"/>
         <w:numPr>
           <w:ilvl w:val="1"/>
-          <w:numId w:val="1"/>
+          <w:numId w:val="2"/>
         </w:numPr>
         <w:bidi w:val="0"/>
         <w:spacing w:lineRule="auto" w:line="360" w:before="57" w:after="57"/>
@@ -1134,7 +1164,7 @@
         <w:pStyle w:val="Normal"/>
         <w:numPr>
           <w:ilvl w:val="1"/>
-          <w:numId w:val="1"/>
+          <w:numId w:val="2"/>
         </w:numPr>
         <w:bidi w:val="0"/>
         <w:spacing w:lineRule="auto" w:line="360" w:before="57" w:after="57"/>
@@ -1161,8 +1191,83 @@
       <w:pPr>
         <w:pStyle w:val="Normal"/>
         <w:numPr>
+          <w:ilvl w:val="0"/>
+          <w:numId w:val="0"/>
+        </w:numPr>
+        <w:bidi w:val="0"/>
+        <w:spacing w:lineRule="auto" w:line="360" w:before="57" w:after="57"/>
+        <w:ind w:left="1080" w:hanging="0"/>
+        <w:jc w:val="left"/>
+        <w:rPr>
+          <w:rFonts w:ascii="Times New Roman Cyr" w:hAnsi="Times New Roman Cyr"/>
+          <w:b w:val="false"/>
+          <w:b w:val="false"/>
+          <w:bCs/>
+          <w:i w:val="false"/>
+          <w:i w:val="false"/>
+          <w:iCs w:val="false"/>
+          <w:caps w:val="false"/>
+          <w:smallCaps w:val="false"/>
+          <w:color w:val="000000"/>
+          <w:spacing w:val="0"/>
+          <w:sz w:val="24"/>
+        </w:rPr>
+      </w:pPr>
+      <w:r>
+        <w:rPr/>
+        <w:drawing>
+          <wp:anchor behindDoc="0" distT="0" distB="0" distL="0" distR="0" simplePos="0" locked="0" layoutInCell="0" allowOverlap="1" relativeHeight="4">
+            <wp:simplePos x="0" y="0"/>
+            <wp:positionH relativeFrom="column">
+              <wp:posOffset>673100</wp:posOffset>
+            </wp:positionH>
+            <wp:positionV relativeFrom="paragraph">
+              <wp:posOffset>27940</wp:posOffset>
+            </wp:positionV>
+            <wp:extent cx="3420745" cy="1922780"/>
+            <wp:effectExtent l="0" t="0" r="0" b="0"/>
+            <wp:wrapSquare wrapText="left"/>
+            <wp:docPr id="1" name="Image1" descr=""/>
+            <wp:cNvGraphicFramePr>
+              <a:graphicFrameLocks xmlns:a="http://schemas.openxmlformats.org/drawingml/2006/main" noChangeAspect="1"/>
+            </wp:cNvGraphicFramePr>
+            <a:graphic xmlns:a="http://schemas.openxmlformats.org/drawingml/2006/main">
+              <a:graphicData uri="http://schemas.openxmlformats.org/drawingml/2006/picture">
+                <pic:pic xmlns:pic="http://schemas.openxmlformats.org/drawingml/2006/picture">
+                  <pic:nvPicPr>
+                    <pic:cNvPr id="1" name="Image1" descr=""/>
+                    <pic:cNvPicPr>
+                      <a:picLocks noChangeAspect="1" noChangeArrowheads="1"/>
+                    </pic:cNvPicPr>
+                  </pic:nvPicPr>
+                  <pic:blipFill>
+                    <a:blip r:embed="rId3"/>
+                    <a:stretch>
+                      <a:fillRect/>
+                    </a:stretch>
+                  </pic:blipFill>
+                  <pic:spPr bwMode="auto">
+                    <a:xfrm>
+                      <a:off x="0" y="0"/>
+                      <a:ext cx="3420745" cy="1922780"/>
+                    </a:xfrm>
+                    <a:prstGeom prst="rect">
+                      <a:avLst/>
+                    </a:prstGeom>
+                  </pic:spPr>
+                </pic:pic>
+              </a:graphicData>
+            </a:graphic>
+          </wp:anchor>
+        </w:drawing>
+      </w:r>
+    </w:p>
+    <w:p>
+      <w:pPr>
+        <w:pStyle w:val="Normal"/>
+        <w:numPr>
           <w:ilvl w:val="1"/>
-          <w:numId w:val="1"/>
+          <w:numId w:val="2"/>
         </w:numPr>
         <w:bidi w:val="0"/>
         <w:spacing w:lineRule="auto" w:line="360" w:before="57" w:after="57"/>
@@ -1188,29 +1293,191 @@
     <w:p>
       <w:pPr>
         <w:pStyle w:val="Normal"/>
+        <w:bidi w:val="0"/>
+        <w:spacing w:lineRule="auto" w:line="360" w:before="57" w:after="57"/>
+        <w:jc w:val="left"/>
+        <w:rPr/>
+      </w:pPr>
+      <w:r>
+        <w:rPr/>
+        <w:drawing>
+          <wp:anchor behindDoc="0" distT="0" distB="0" distL="0" distR="0" simplePos="0" locked="0" layoutInCell="0" allowOverlap="1" relativeHeight="5">
+            <wp:simplePos x="0" y="0"/>
+            <wp:positionH relativeFrom="column">
+              <wp:posOffset>762635</wp:posOffset>
+            </wp:positionH>
+            <wp:positionV relativeFrom="paragraph">
+              <wp:posOffset>20955</wp:posOffset>
+            </wp:positionV>
+            <wp:extent cx="3421380" cy="2023745"/>
+            <wp:effectExtent l="0" t="0" r="0" b="0"/>
+            <wp:wrapTopAndBottom/>
+            <wp:docPr id="2" name="Image2" descr=""/>
+            <wp:cNvGraphicFramePr>
+              <a:graphicFrameLocks xmlns:a="http://schemas.openxmlformats.org/drawingml/2006/main" noChangeAspect="1"/>
+            </wp:cNvGraphicFramePr>
+            <a:graphic xmlns:a="http://schemas.openxmlformats.org/drawingml/2006/main">
+              <a:graphicData uri="http://schemas.openxmlformats.org/drawingml/2006/picture">
+                <pic:pic xmlns:pic="http://schemas.openxmlformats.org/drawingml/2006/picture">
+                  <pic:nvPicPr>
+                    <pic:cNvPr id="2" name="Image2" descr=""/>
+                    <pic:cNvPicPr>
+                      <a:picLocks noChangeAspect="1" noChangeArrowheads="1"/>
+                    </pic:cNvPicPr>
+                  </pic:nvPicPr>
+                  <pic:blipFill>
+                    <a:blip r:embed="rId4"/>
+                    <a:stretch>
+                      <a:fillRect/>
+                    </a:stretch>
+                  </pic:blipFill>
+                  <pic:spPr bwMode="auto">
+                    <a:xfrm>
+                      <a:off x="0" y="0"/>
+                      <a:ext cx="3421380" cy="2023745"/>
+                    </a:xfrm>
+                    <a:prstGeom prst="rect">
+                      <a:avLst/>
+                    </a:prstGeom>
+                  </pic:spPr>
+                </pic:pic>
+              </a:graphicData>
+            </a:graphic>
+          </wp:anchor>
+        </w:drawing>
+      </w:r>
+    </w:p>
+    <w:p>
+      <w:pPr>
+        <w:pStyle w:val="Normal"/>
         <w:numPr>
           <w:ilvl w:val="1"/>
-          <w:numId w:val="1"/>
-        </w:numPr>
-        <w:bidi w:val="0"/>
-        <w:spacing w:lineRule="auto" w:line="360" w:before="57" w:after="57"/>
-        <w:jc w:val="left"/>
-        <w:rPr/>
-      </w:pPr>
-      <w:r>
-        <w:rPr>
-          <w:rFonts w:ascii="Times New Roman Cyr" w:hAnsi="Times New Roman Cyr"/>
-          <w:b w:val="false"/>
-          <w:bCs/>
-          <w:i w:val="false"/>
-          <w:iCs w:val="false"/>
-          <w:caps w:val="false"/>
-          <w:smallCaps w:val="false"/>
-          <w:color w:val="000000"/>
-          <w:spacing w:val="0"/>
-          <w:sz w:val="24"/>
-        </w:rPr>
-        <w:t>Pilih menu Pengajuan Pencatatan Digital.</w:t>
+          <w:numId w:val="2"/>
+        </w:numPr>
+        <w:bidi w:val="0"/>
+        <w:spacing w:lineRule="auto" w:line="360" w:before="57" w:after="57"/>
+        <w:jc w:val="left"/>
+        <w:rPr/>
+      </w:pPr>
+      <w:r>
+        <w:rPr>
+          <w:rFonts w:ascii="Times New Roman Cyr" w:hAnsi="Times New Roman Cyr"/>
+          <w:b w:val="false"/>
+          <w:bCs/>
+          <w:i w:val="false"/>
+          <w:iCs w:val="false"/>
+          <w:caps w:val="false"/>
+          <w:smallCaps w:val="false"/>
+          <w:color w:val="000000"/>
+          <w:spacing w:val="0"/>
+          <w:sz w:val="24"/>
+        </w:rPr>
+        <w:t xml:space="preserve">Pilih menu </w:t>
+      </w:r>
+      <w:r>
+        <w:rPr>
+          <w:rFonts w:ascii="Times New Roman Cyr" w:hAnsi="Times New Roman Cyr"/>
+          <w:b w:val="false"/>
+          <w:bCs/>
+          <w:i w:val="false"/>
+          <w:iCs w:val="false"/>
+          <w:caps w:val="false"/>
+          <w:smallCaps w:val="false"/>
+          <w:color w:val="000000"/>
+          <w:spacing w:val="0"/>
+          <w:sz w:val="24"/>
+        </w:rPr>
+        <w:t>permohonan baru</w:t>
+      </w:r>
+      <w:r>
+        <w:rPr>
+          <w:rFonts w:ascii="Times New Roman Cyr" w:hAnsi="Times New Roman Cyr"/>
+          <w:b w:val="false"/>
+          <w:bCs/>
+          <w:i w:val="false"/>
+          <w:iCs w:val="false"/>
+          <w:caps w:val="false"/>
+          <w:smallCaps w:val="false"/>
+          <w:color w:val="000000"/>
+          <w:spacing w:val="0"/>
+          <w:sz w:val="24"/>
+        </w:rPr>
+        <w:t>.</w:t>
+      </w:r>
+    </w:p>
+    <w:p>
+      <w:pPr>
+        <w:pStyle w:val="Normal"/>
+        <w:numPr>
+          <w:ilvl w:val="0"/>
+          <w:numId w:val="0"/>
+        </w:numPr>
+        <w:bidi w:val="0"/>
+        <w:spacing w:lineRule="auto" w:line="360" w:before="57" w:after="57"/>
+        <w:ind w:left="1080" w:hanging="0"/>
+        <w:jc w:val="left"/>
+        <w:rPr>
+          <w:rFonts w:ascii="Times New Roman Cyr" w:hAnsi="Times New Roman Cyr"/>
+          <w:b w:val="false"/>
+          <w:b w:val="false"/>
+          <w:bCs/>
+          <w:i w:val="false"/>
+          <w:i w:val="false"/>
+          <w:iCs w:val="false"/>
+          <w:caps w:val="false"/>
+          <w:smallCaps w:val="false"/>
+          <w:color w:val="000000"/>
+          <w:spacing w:val="0"/>
+          <w:sz w:val="24"/>
+        </w:rPr>
+      </w:pPr>
+      <w:r>
+        <w:rPr/>
+        <w:drawing>
+          <wp:anchor behindDoc="0" distT="0" distB="0" distL="0" distR="0" simplePos="0" locked="0" layoutInCell="0" allowOverlap="1" relativeHeight="6">
+            <wp:simplePos x="0" y="0"/>
+            <wp:positionH relativeFrom="column">
+              <wp:posOffset>768985</wp:posOffset>
+            </wp:positionH>
+            <wp:positionV relativeFrom="paragraph">
+              <wp:posOffset>-15875</wp:posOffset>
+            </wp:positionV>
+            <wp:extent cx="3415030" cy="1920240"/>
+            <wp:effectExtent l="0" t="0" r="0" b="0"/>
+            <wp:wrapTopAndBottom/>
+            <wp:docPr id="3" name="Image7" descr=""/>
+            <wp:cNvGraphicFramePr>
+              <a:graphicFrameLocks xmlns:a="http://schemas.openxmlformats.org/drawingml/2006/main" noChangeAspect="1"/>
+            </wp:cNvGraphicFramePr>
+            <a:graphic xmlns:a="http://schemas.openxmlformats.org/drawingml/2006/main">
+              <a:graphicData uri="http://schemas.openxmlformats.org/drawingml/2006/picture">
+                <pic:pic xmlns:pic="http://schemas.openxmlformats.org/drawingml/2006/picture">
+                  <pic:nvPicPr>
+                    <pic:cNvPr id="3" name="Image7" descr=""/>
+                    <pic:cNvPicPr>
+                      <a:picLocks noChangeAspect="1" noChangeArrowheads="1"/>
+                    </pic:cNvPicPr>
+                  </pic:nvPicPr>
+                  <pic:blipFill>
+                    <a:blip r:embed="rId5"/>
+                    <a:stretch>
+                      <a:fillRect/>
+                    </a:stretch>
+                  </pic:blipFill>
+                  <pic:spPr bwMode="auto">
+                    <a:xfrm>
+                      <a:off x="0" y="0"/>
+                      <a:ext cx="3415030" cy="1920240"/>
+                    </a:xfrm>
+                    <a:prstGeom prst="rect">
+                      <a:avLst/>
+                    </a:prstGeom>
+                  </pic:spPr>
+                </pic:pic>
+              </a:graphicData>
+            </a:graphic>
+          </wp:anchor>
+        </w:drawing>
       </w:r>
     </w:p>
     <w:p>
@@ -1218,7 +1485,7 @@
         <w:pStyle w:val="Normal"/>
         <w:numPr>
           <w:ilvl w:val="1"/>
-          <w:numId w:val="1"/>
+          <w:numId w:val="2"/>
         </w:numPr>
         <w:bidi w:val="0"/>
         <w:spacing w:lineRule="auto" w:line="360" w:before="57" w:after="57"/>
@@ -1245,28 +1512,178 @@
       <w:pPr>
         <w:pStyle w:val="Normal"/>
         <w:numPr>
+          <w:ilvl w:val="0"/>
+          <w:numId w:val="0"/>
+        </w:numPr>
+        <w:bidi w:val="0"/>
+        <w:spacing w:lineRule="auto" w:line="360" w:before="57" w:after="57"/>
+        <w:ind w:left="1080" w:hanging="0"/>
+        <w:jc w:val="left"/>
+        <w:rPr>
+          <w:rFonts w:ascii="Times New Roman Cyr" w:hAnsi="Times New Roman Cyr"/>
+          <w:b w:val="false"/>
+          <w:b w:val="false"/>
+          <w:bCs/>
+          <w:i w:val="false"/>
+          <w:i w:val="false"/>
+          <w:iCs w:val="false"/>
+          <w:caps w:val="false"/>
+          <w:smallCaps w:val="false"/>
+          <w:color w:val="000000"/>
+          <w:spacing w:val="0"/>
+          <w:sz w:val="24"/>
+        </w:rPr>
+      </w:pPr>
+      <w:r>
+        <w:rPr/>
+        <w:drawing>
+          <wp:anchor behindDoc="0" distT="0" distB="0" distL="0" distR="0" simplePos="0" locked="0" layoutInCell="0" allowOverlap="1" relativeHeight="7">
+            <wp:simplePos x="0" y="0"/>
+            <wp:positionH relativeFrom="column">
+              <wp:posOffset>673100</wp:posOffset>
+            </wp:positionH>
+            <wp:positionV relativeFrom="paragraph">
+              <wp:posOffset>137160</wp:posOffset>
+            </wp:positionV>
+            <wp:extent cx="3780790" cy="2125345"/>
+            <wp:effectExtent l="0" t="0" r="0" b="0"/>
+            <wp:wrapTopAndBottom/>
+            <wp:docPr id="4" name="Image3" descr=""/>
+            <wp:cNvGraphicFramePr>
+              <a:graphicFrameLocks xmlns:a="http://schemas.openxmlformats.org/drawingml/2006/main" noChangeAspect="1"/>
+            </wp:cNvGraphicFramePr>
+            <a:graphic xmlns:a="http://schemas.openxmlformats.org/drawingml/2006/main">
+              <a:graphicData uri="http://schemas.openxmlformats.org/drawingml/2006/picture">
+                <pic:pic xmlns:pic="http://schemas.openxmlformats.org/drawingml/2006/picture">
+                  <pic:nvPicPr>
+                    <pic:cNvPr id="4" name="Image3" descr=""/>
+                    <pic:cNvPicPr>
+                      <a:picLocks noChangeAspect="1" noChangeArrowheads="1"/>
+                    </pic:cNvPicPr>
+                  </pic:nvPicPr>
+                  <pic:blipFill>
+                    <a:blip r:embed="rId6"/>
+                    <a:stretch>
+                      <a:fillRect/>
+                    </a:stretch>
+                  </pic:blipFill>
+                  <pic:spPr bwMode="auto">
+                    <a:xfrm>
+                      <a:off x="0" y="0"/>
+                      <a:ext cx="3780790" cy="2125345"/>
+                    </a:xfrm>
+                    <a:prstGeom prst="rect">
+                      <a:avLst/>
+                    </a:prstGeom>
+                  </pic:spPr>
+                </pic:pic>
+              </a:graphicData>
+            </a:graphic>
+          </wp:anchor>
+        </w:drawing>
+      </w:r>
+    </w:p>
+    <w:p>
+      <w:pPr>
+        <w:pStyle w:val="Normal"/>
+        <w:numPr>
           <w:ilvl w:val="1"/>
-          <w:numId w:val="1"/>
-        </w:numPr>
-        <w:bidi w:val="0"/>
-        <w:spacing w:lineRule="auto" w:line="360" w:before="57" w:after="57"/>
-        <w:jc w:val="left"/>
-        <w:rPr/>
-      </w:pPr>
-      <w:r>
-        <w:rPr>
-          <w:rFonts w:ascii="Times New Roman Cyr" w:hAnsi="Times New Roman Cyr"/>
-          <w:b w:val="false"/>
-          <w:bCs/>
-          <w:i w:val="false"/>
-          <w:iCs w:val="false"/>
-          <w:caps w:val="false"/>
-          <w:smallCaps w:val="false"/>
-          <w:color w:val="000000"/>
-          <w:spacing w:val="0"/>
-          <w:sz w:val="24"/>
-        </w:rPr>
-        <w:t>Mengunggah dokumen persyaratan yang dibutuhkan.</w:t>
+          <w:numId w:val="2"/>
+        </w:numPr>
+        <w:bidi w:val="0"/>
+        <w:spacing w:lineRule="auto" w:line="360" w:before="57" w:after="57"/>
+        <w:jc w:val="left"/>
+        <w:rPr/>
+      </w:pPr>
+      <w:r>
+        <w:rPr>
+          <w:rFonts w:ascii="Times New Roman Cyr" w:hAnsi="Times New Roman Cyr"/>
+          <w:b w:val="false"/>
+          <w:bCs/>
+          <w:i w:val="false"/>
+          <w:iCs w:val="false"/>
+          <w:caps w:val="false"/>
+          <w:smallCaps w:val="false"/>
+          <w:color w:val="000000"/>
+          <w:spacing w:val="0"/>
+          <w:sz w:val="24"/>
+        </w:rPr>
+        <w:t>Mengisi from data kuasa, data pencipta, dan data pemegang hak cipta</w:t>
+      </w:r>
+    </w:p>
+    <w:p>
+      <w:pPr>
+        <w:pStyle w:val="Normal"/>
+        <w:numPr>
+          <w:ilvl w:val="0"/>
+          <w:numId w:val="0"/>
+        </w:numPr>
+        <w:bidi w:val="0"/>
+        <w:spacing w:lineRule="auto" w:line="360" w:before="57" w:after="57"/>
+        <w:ind w:left="1080" w:hanging="0"/>
+        <w:jc w:val="left"/>
+        <w:rPr>
+          <w:rFonts w:ascii="Times New Roman Cyr" w:hAnsi="Times New Roman Cyr"/>
+          <w:b w:val="false"/>
+          <w:b w:val="false"/>
+          <w:bCs/>
+          <w:i w:val="false"/>
+          <w:i w:val="false"/>
+          <w:iCs w:val="false"/>
+          <w:caps w:val="false"/>
+          <w:smallCaps w:val="false"/>
+          <w:color w:val="000000"/>
+          <w:spacing w:val="0"/>
+          <w:sz w:val="24"/>
+        </w:rPr>
+      </w:pPr>
+      <w:r>
+        <w:rPr/>
+        <w:drawing>
+          <wp:anchor behindDoc="0" distT="0" distB="0" distL="0" distR="0" simplePos="0" locked="0" layoutInCell="0" allowOverlap="1" relativeHeight="8">
+            <wp:simplePos x="0" y="0"/>
+            <wp:positionH relativeFrom="column">
+              <wp:posOffset>593090</wp:posOffset>
+            </wp:positionH>
+            <wp:positionV relativeFrom="paragraph">
+              <wp:posOffset>194945</wp:posOffset>
+            </wp:positionV>
+            <wp:extent cx="4321175" cy="2429510"/>
+            <wp:effectExtent l="0" t="0" r="0" b="0"/>
+            <wp:wrapTopAndBottom/>
+            <wp:docPr id="5" name="Image4" descr=""/>
+            <wp:cNvGraphicFramePr>
+              <a:graphicFrameLocks xmlns:a="http://schemas.openxmlformats.org/drawingml/2006/main" noChangeAspect="1"/>
+            </wp:cNvGraphicFramePr>
+            <a:graphic xmlns:a="http://schemas.openxmlformats.org/drawingml/2006/main">
+              <a:graphicData uri="http://schemas.openxmlformats.org/drawingml/2006/picture">
+                <pic:pic xmlns:pic="http://schemas.openxmlformats.org/drawingml/2006/picture">
+                  <pic:nvPicPr>
+                    <pic:cNvPr id="5" name="Image4" descr=""/>
+                    <pic:cNvPicPr>
+                      <a:picLocks noChangeAspect="1" noChangeArrowheads="1"/>
+                    </pic:cNvPicPr>
+                  </pic:nvPicPr>
+                  <pic:blipFill>
+                    <a:blip r:embed="rId7"/>
+                    <a:stretch>
+                      <a:fillRect/>
+                    </a:stretch>
+                  </pic:blipFill>
+                  <pic:spPr bwMode="auto">
+                    <a:xfrm>
+                      <a:off x="0" y="0"/>
+                      <a:ext cx="4321175" cy="2429510"/>
+                    </a:xfrm>
+                    <a:prstGeom prst="rect">
+                      <a:avLst/>
+                    </a:prstGeom>
+                  </pic:spPr>
+                </pic:pic>
+              </a:graphicData>
+            </a:graphic>
+          </wp:anchor>
+        </w:drawing>
       </w:r>
     </w:p>
     <w:p>
@@ -1274,7 +1691,7 @@
         <w:pStyle w:val="Normal"/>
         <w:numPr>
           <w:ilvl w:val="1"/>
-          <w:numId w:val="1"/>
+          <w:numId w:val="2"/>
         </w:numPr>
         <w:bidi w:val="0"/>
         <w:spacing w:lineRule="auto" w:line="360" w:before="57" w:after="57"/>
@@ -1302,7 +1719,7 @@
         <w:pStyle w:val="Normal"/>
         <w:numPr>
           <w:ilvl w:val="1"/>
-          <w:numId w:val="1"/>
+          <w:numId w:val="2"/>
         </w:numPr>
         <w:bidi w:val="0"/>
         <w:spacing w:lineRule="auto" w:line="360" w:before="57" w:after="57"/>
@@ -1330,7 +1747,7 @@
         <w:pStyle w:val="Normal"/>
         <w:numPr>
           <w:ilvl w:val="1"/>
-          <w:numId w:val="1"/>
+          <w:numId w:val="2"/>
         </w:numPr>
         <w:bidi w:val="0"/>
         <w:spacing w:lineRule="auto" w:line="360" w:before="57" w:after="57"/>
@@ -1358,7 +1775,7 @@
         <w:pStyle w:val="Normal"/>
         <w:numPr>
           <w:ilvl w:val="1"/>
-          <w:numId w:val="1"/>
+          <w:numId w:val="2"/>
         </w:numPr>
         <w:bidi w:val="0"/>
         <w:spacing w:lineRule="auto" w:line="360" w:before="57" w:after="57"/>
@@ -1386,7 +1803,7 @@
         <w:pStyle w:val="Normal"/>
         <w:numPr>
           <w:ilvl w:val="1"/>
-          <w:numId w:val="1"/>
+          <w:numId w:val="2"/>
         </w:numPr>
         <w:bidi w:val="0"/>
         <w:spacing w:lineRule="auto" w:line="360" w:before="57" w:after="57"/>
@@ -1423,28 +1840,256 @@
         </w:rPr>
         <w:br/>
       </w:r>
-    </w:p>
-    <w:p>
-      <w:pPr>
-        <w:pStyle w:val="Normal"/>
-        <w:numPr>
-          <w:ilvl w:val="0"/>
-          <w:numId w:val="1"/>
-        </w:numPr>
+      <w:r>
+        <w:rPr>
+          <w:rFonts w:ascii="Times New Roman Cyr" w:hAnsi="Times New Roman Cyr"/>
+          <w:b/>
+          <w:bCs/>
+          <w:i w:val="false"/>
+          <w:iCs w:val="false"/>
+        </w:rPr>
+        <w:br/>
+      </w:r>
+      <w:r>
+        <w:br w:type="page"/>
+      </w:r>
+    </w:p>
+    <w:p>
+      <w:pPr>
+        <w:pStyle w:val="Normal"/>
+        <w:widowControl/>
+        <w:numPr>
+          <w:ilvl w:val="0"/>
+          <w:numId w:val="0"/>
+        </w:numPr>
+        <w:suppressAutoHyphens w:val="true"/>
         <w:bidi w:val="0"/>
         <w:spacing w:lineRule="auto" w:line="360"/>
         <w:jc w:val="left"/>
-        <w:rPr/>
-      </w:pPr>
-      <w:r>
         <w:rPr>
           <w:rFonts w:ascii="Times New Roman Cyr" w:hAnsi="Times New Roman Cyr"/>
           <w:b/>
-          <w:bCs/>
-          <w:i w:val="false"/>
-          <w:iCs w:val="false"/>
-        </w:rPr>
-        <w:br/>
+          <w:b/>
+          <w:bCs/>
+          <w:i w:val="false"/>
+          <w:i w:val="false"/>
+          <w:iCs w:val="false"/>
+        </w:rPr>
+      </w:pPr>
+      <w:r>
+        <w:rPr/>
+        <w:drawing>
+          <wp:anchor behindDoc="0" distT="0" distB="0" distL="0" distR="0" simplePos="0" locked="0" layoutInCell="0" allowOverlap="1" relativeHeight="3">
+            <wp:simplePos x="0" y="0"/>
+            <wp:positionH relativeFrom="column">
+              <wp:posOffset>501015</wp:posOffset>
+            </wp:positionH>
+            <wp:positionV relativeFrom="paragraph">
+              <wp:posOffset>7963535</wp:posOffset>
+            </wp:positionV>
+            <wp:extent cx="5662930" cy="3183255"/>
+            <wp:effectExtent l="0" t="0" r="0" b="0"/>
+            <wp:wrapSquare wrapText="largest"/>
+            <wp:docPr id="6" name="Image6" descr=""/>
+            <wp:cNvGraphicFramePr>
+              <a:graphicFrameLocks xmlns:a="http://schemas.openxmlformats.org/drawingml/2006/main" noChangeAspect="1"/>
+            </wp:cNvGraphicFramePr>
+            <a:graphic xmlns:a="http://schemas.openxmlformats.org/drawingml/2006/main">
+              <a:graphicData uri="http://schemas.openxmlformats.org/drawingml/2006/picture">
+                <pic:pic xmlns:pic="http://schemas.openxmlformats.org/drawingml/2006/picture">
+                  <pic:nvPicPr>
+                    <pic:cNvPr id="6" name="Image6" descr=""/>
+                    <pic:cNvPicPr>
+                      <a:picLocks noChangeAspect="1" noChangeArrowheads="1"/>
+                    </pic:cNvPicPr>
+                  </pic:nvPicPr>
+                  <pic:blipFill>
+                    <a:blip r:embed="rId8"/>
+                    <a:stretch>
+                      <a:fillRect/>
+                    </a:stretch>
+                  </pic:blipFill>
+                  <pic:spPr bwMode="auto">
+                    <a:xfrm>
+                      <a:off x="0" y="0"/>
+                      <a:ext cx="5662930" cy="3183255"/>
+                    </a:xfrm>
+                    <a:prstGeom prst="rect">
+                      <a:avLst/>
+                    </a:prstGeom>
+                  </pic:spPr>
+                </pic:pic>
+              </a:graphicData>
+            </a:graphic>
+          </wp:anchor>
+        </w:drawing>
+        <w:drawing>
+          <wp:anchor behindDoc="0" distT="0" distB="0" distL="0" distR="0" simplePos="0" locked="0" layoutInCell="0" allowOverlap="1" relativeHeight="9">
+            <wp:simplePos x="0" y="0"/>
+            <wp:positionH relativeFrom="column">
+              <wp:align>center</wp:align>
+            </wp:positionH>
+            <wp:positionV relativeFrom="paragraph">
+              <wp:posOffset>635</wp:posOffset>
+            </wp:positionV>
+            <wp:extent cx="6120130" cy="3440430"/>
+            <wp:effectExtent l="0" t="0" r="0" b="0"/>
+            <wp:wrapSquare wrapText="largest"/>
+            <wp:docPr id="7" name="Image8" descr=""/>
+            <wp:cNvGraphicFramePr>
+              <a:graphicFrameLocks xmlns:a="http://schemas.openxmlformats.org/drawingml/2006/main" noChangeAspect="1"/>
+            </wp:cNvGraphicFramePr>
+            <a:graphic xmlns:a="http://schemas.openxmlformats.org/drawingml/2006/main">
+              <a:graphicData uri="http://schemas.openxmlformats.org/drawingml/2006/picture">
+                <pic:pic xmlns:pic="http://schemas.openxmlformats.org/drawingml/2006/picture">
+                  <pic:nvPicPr>
+                    <pic:cNvPr id="7" name="Image8" descr=""/>
+                    <pic:cNvPicPr>
+                      <a:picLocks noChangeAspect="1" noChangeArrowheads="1"/>
+                    </pic:cNvPicPr>
+                  </pic:nvPicPr>
+                  <pic:blipFill>
+                    <a:blip r:embed="rId9"/>
+                    <a:stretch>
+                      <a:fillRect/>
+                    </a:stretch>
+                  </pic:blipFill>
+                  <pic:spPr bwMode="auto">
+                    <a:xfrm>
+                      <a:off x="0" y="0"/>
+                      <a:ext cx="6120130" cy="3440430"/>
+                    </a:xfrm>
+                    <a:prstGeom prst="rect">
+                      <a:avLst/>
+                    </a:prstGeom>
+                  </pic:spPr>
+                </pic:pic>
+              </a:graphicData>
+            </a:graphic>
+          </wp:anchor>
+        </w:drawing>
+      </w:r>
+      <w:r>
+        <w:br w:type="page"/>
+      </w:r>
+    </w:p>
+    <w:p>
+      <w:pPr>
+        <w:pStyle w:val="Normal"/>
+        <w:numPr>
+          <w:ilvl w:val="0"/>
+          <w:numId w:val="0"/>
+        </w:numPr>
+        <w:bidi w:val="0"/>
+        <w:spacing w:lineRule="auto" w:line="360"/>
+        <w:ind w:left="720" w:hanging="0"/>
+        <w:jc w:val="left"/>
+        <w:rPr>
+          <w:rFonts w:ascii="Times New Roman Cyr" w:hAnsi="Times New Roman Cyr"/>
+          <w:b/>
+          <w:b/>
+          <w:bCs/>
+          <w:i w:val="false"/>
+          <w:i w:val="false"/>
+          <w:iCs w:val="false"/>
+        </w:rPr>
+      </w:pPr>
+      <w:r>
+        <w:rPr/>
+      </w:r>
+      <w:r>
+        <w:br w:type="page"/>
+      </w:r>
+    </w:p>
+    <w:p>
+      <w:pPr>
+        <w:pStyle w:val="Normal"/>
+        <w:numPr>
+          <w:ilvl w:val="0"/>
+          <w:numId w:val="0"/>
+        </w:numPr>
+        <w:bidi w:val="0"/>
+        <w:spacing w:lineRule="auto" w:line="360"/>
+        <w:ind w:left="720" w:hanging="0"/>
+        <w:jc w:val="left"/>
+        <w:rPr>
+          <w:rFonts w:ascii="Times New Roman Cyr" w:hAnsi="Times New Roman Cyr"/>
+          <w:b/>
+          <w:b/>
+          <w:bCs/>
+          <w:i w:val="false"/>
+          <w:i w:val="false"/>
+          <w:iCs w:val="false"/>
+        </w:rPr>
+      </w:pPr>
+      <w:r>
+        <w:rPr/>
+        <w:drawing>
+          <wp:anchor behindDoc="0" distT="0" distB="0" distL="0" distR="0" simplePos="0" locked="0" layoutInCell="0" allowOverlap="1" relativeHeight="2">
+            <wp:simplePos x="0" y="0"/>
+            <wp:positionH relativeFrom="column">
+              <wp:posOffset>223520</wp:posOffset>
+            </wp:positionH>
+            <wp:positionV relativeFrom="paragraph">
+              <wp:posOffset>3810</wp:posOffset>
+            </wp:positionV>
+            <wp:extent cx="5670550" cy="7908925"/>
+            <wp:effectExtent l="0" t="0" r="0" b="0"/>
+            <wp:wrapSquare wrapText="bothSides"/>
+            <wp:docPr id="8" name="Image5" descr=""/>
+            <wp:cNvGraphicFramePr>
+              <a:graphicFrameLocks xmlns:a="http://schemas.openxmlformats.org/drawingml/2006/main" noChangeAspect="1"/>
+            </wp:cNvGraphicFramePr>
+            <a:graphic xmlns:a="http://schemas.openxmlformats.org/drawingml/2006/main">
+              <a:graphicData uri="http://schemas.openxmlformats.org/drawingml/2006/picture">
+                <pic:pic xmlns:pic="http://schemas.openxmlformats.org/drawingml/2006/picture">
+                  <pic:nvPicPr>
+                    <pic:cNvPr id="8" name="Image5" descr=""/>
+                    <pic:cNvPicPr>
+                      <a:picLocks noChangeAspect="1" noChangeArrowheads="1"/>
+                    </pic:cNvPicPr>
+                  </pic:nvPicPr>
+                  <pic:blipFill>
+                    <a:blip r:embed="rId10"/>
+                    <a:srcRect l="1399" t="5033" r="2348" b="8664"/>
+                    <a:stretch>
+                      <a:fillRect/>
+                    </a:stretch>
+                  </pic:blipFill>
+                  <pic:spPr bwMode="auto">
+                    <a:xfrm>
+                      <a:off x="0" y="0"/>
+                      <a:ext cx="5670550" cy="7908925"/>
+                    </a:xfrm>
+                    <a:prstGeom prst="rect">
+                      <a:avLst/>
+                    </a:prstGeom>
+                  </pic:spPr>
+                </pic:pic>
+              </a:graphicData>
+            </a:graphic>
+          </wp:anchor>
+        </w:drawing>
+      </w:r>
+    </w:p>
+    <w:p>
+      <w:pPr>
+        <w:pStyle w:val="Normal"/>
+        <w:numPr>
+          <w:ilvl w:val="0"/>
+          <w:numId w:val="0"/>
+        </w:numPr>
+        <w:bidi w:val="0"/>
+        <w:spacing w:lineRule="auto" w:line="360"/>
+        <w:ind w:left="720" w:hanging="0"/>
+        <w:jc w:val="left"/>
+        <w:rPr/>
+      </w:pPr>
+      <w:r>
+        <w:rPr/>
+      </w:r>
+      <w:r>
+        <w:br w:type="page"/>
       </w:r>
     </w:p>
     <w:p>
@@ -1482,125 +2127,244 @@
   <w:abstractNum w:abstractNumId="1">
     <w:lvl w:ilvl="0">
       <w:start w:val="1"/>
-      <w:numFmt w:val="upperLetter"/>
-      <w:lvlText w:val="%1)"/>
-      <w:lvlJc w:val="left"/>
-      <w:pPr>
-        <w:tabs>
-          <w:tab w:val="num" w:pos="720"/>
-        </w:tabs>
-        <w:ind w:left="720" w:hanging="360"/>
-      </w:pPr>
-      <w:rPr/>
+      <w:numFmt w:val="none"/>
+      <w:suff w:val="nothing"/>
+      <w:lvlText w:val=""/>
+      <w:lvlJc w:val="left"/>
+      <w:pPr>
+        <w:tabs>
+          <w:tab w:val="num" w:pos="0"/>
+        </w:tabs>
+        <w:ind w:left="0" w:hanging="0"/>
+      </w:pPr>
     </w:lvl>
     <w:lvl w:ilvl="1">
       <w:start w:val="1"/>
-      <w:numFmt w:val="decimal"/>
-      <w:lvlText w:val="%2."/>
-      <w:lvlJc w:val="left"/>
-      <w:pPr>
-        <w:tabs>
-          <w:tab w:val="num" w:pos="1080"/>
-        </w:tabs>
-        <w:ind w:left="1080" w:hanging="360"/>
-      </w:pPr>
-      <w:rPr/>
+      <w:numFmt w:val="none"/>
+      <w:suff w:val="nothing"/>
+      <w:lvlText w:val=""/>
+      <w:lvlJc w:val="left"/>
+      <w:pPr>
+        <w:tabs>
+          <w:tab w:val="num" w:pos="0"/>
+        </w:tabs>
+        <w:ind w:left="0" w:hanging="0"/>
+      </w:pPr>
     </w:lvl>
     <w:lvl w:ilvl="2">
       <w:start w:val="1"/>
-      <w:numFmt w:val="upperLetter"/>
-      <w:lvlText w:val="%3)"/>
-      <w:lvlJc w:val="left"/>
-      <w:pPr>
-        <w:tabs>
-          <w:tab w:val="num" w:pos="1440"/>
-        </w:tabs>
-        <w:ind w:left="1440" w:hanging="360"/>
-      </w:pPr>
-      <w:rPr/>
+      <w:numFmt w:val="none"/>
+      <w:suff w:val="nothing"/>
+      <w:lvlText w:val=""/>
+      <w:lvlJc w:val="left"/>
+      <w:pPr>
+        <w:tabs>
+          <w:tab w:val="num" w:pos="0"/>
+        </w:tabs>
+        <w:ind w:left="0" w:hanging="0"/>
+      </w:pPr>
     </w:lvl>
     <w:lvl w:ilvl="3">
       <w:start w:val="1"/>
-      <w:numFmt w:val="upperLetter"/>
-      <w:lvlText w:val="%4)"/>
-      <w:lvlJc w:val="left"/>
-      <w:pPr>
-        <w:tabs>
-          <w:tab w:val="num" w:pos="1800"/>
-        </w:tabs>
-        <w:ind w:left="1800" w:hanging="360"/>
-      </w:pPr>
-      <w:rPr/>
+      <w:numFmt w:val="none"/>
+      <w:suff w:val="nothing"/>
+      <w:lvlText w:val=""/>
+      <w:lvlJc w:val="left"/>
+      <w:pPr>
+        <w:tabs>
+          <w:tab w:val="num" w:pos="0"/>
+        </w:tabs>
+        <w:ind w:left="0" w:hanging="0"/>
+      </w:pPr>
     </w:lvl>
     <w:lvl w:ilvl="4">
       <w:start w:val="1"/>
-      <w:numFmt w:val="upperLetter"/>
-      <w:lvlText w:val="%5)"/>
-      <w:lvlJc w:val="left"/>
-      <w:pPr>
-        <w:tabs>
-          <w:tab w:val="num" w:pos="2160"/>
-        </w:tabs>
-        <w:ind w:left="2160" w:hanging="360"/>
-      </w:pPr>
-      <w:rPr/>
+      <w:numFmt w:val="none"/>
+      <w:suff w:val="nothing"/>
+      <w:lvlText w:val=""/>
+      <w:lvlJc w:val="left"/>
+      <w:pPr>
+        <w:tabs>
+          <w:tab w:val="num" w:pos="0"/>
+        </w:tabs>
+        <w:ind w:left="0" w:hanging="0"/>
+      </w:pPr>
     </w:lvl>
     <w:lvl w:ilvl="5">
       <w:start w:val="1"/>
-      <w:numFmt w:val="upperLetter"/>
-      <w:lvlText w:val="%6)"/>
-      <w:lvlJc w:val="left"/>
-      <w:pPr>
-        <w:tabs>
-          <w:tab w:val="num" w:pos="2520"/>
-        </w:tabs>
-        <w:ind w:left="2520" w:hanging="360"/>
-      </w:pPr>
-      <w:rPr/>
+      <w:numFmt w:val="none"/>
+      <w:suff w:val="nothing"/>
+      <w:lvlText w:val=""/>
+      <w:lvlJc w:val="left"/>
+      <w:pPr>
+        <w:tabs>
+          <w:tab w:val="num" w:pos="0"/>
+        </w:tabs>
+        <w:ind w:left="0" w:hanging="0"/>
+      </w:pPr>
     </w:lvl>
     <w:lvl w:ilvl="6">
       <w:start w:val="1"/>
-      <w:numFmt w:val="upperLetter"/>
-      <w:lvlText w:val="%7)"/>
-      <w:lvlJc w:val="left"/>
-      <w:pPr>
-        <w:tabs>
-          <w:tab w:val="num" w:pos="2880"/>
-        </w:tabs>
-        <w:ind w:left="2880" w:hanging="360"/>
-      </w:pPr>
-      <w:rPr/>
+      <w:numFmt w:val="none"/>
+      <w:suff w:val="nothing"/>
+      <w:lvlText w:val=""/>
+      <w:lvlJc w:val="left"/>
+      <w:pPr>
+        <w:tabs>
+          <w:tab w:val="num" w:pos="0"/>
+        </w:tabs>
+        <w:ind w:left="0" w:hanging="0"/>
+      </w:pPr>
     </w:lvl>
     <w:lvl w:ilvl="7">
       <w:start w:val="1"/>
-      <w:numFmt w:val="upperLetter"/>
-      <w:lvlText w:val="%8)"/>
-      <w:lvlJc w:val="left"/>
-      <w:pPr>
-        <w:tabs>
-          <w:tab w:val="num" w:pos="3240"/>
-        </w:tabs>
-        <w:ind w:left="3240" w:hanging="360"/>
-      </w:pPr>
-      <w:rPr/>
+      <w:numFmt w:val="none"/>
+      <w:suff w:val="nothing"/>
+      <w:lvlText w:val=""/>
+      <w:lvlJc w:val="left"/>
+      <w:pPr>
+        <w:tabs>
+          <w:tab w:val="num" w:pos="0"/>
+        </w:tabs>
+        <w:ind w:left="0" w:hanging="0"/>
+      </w:pPr>
     </w:lvl>
     <w:lvl w:ilvl="8">
       <w:start w:val="1"/>
-      <w:numFmt w:val="upperLetter"/>
-      <w:lvlText w:val="%9)"/>
-      <w:lvlJc w:val="left"/>
-      <w:pPr>
-        <w:tabs>
-          <w:tab w:val="num" w:pos="3600"/>
-        </w:tabs>
-        <w:ind w:left="3600" w:hanging="360"/>
-      </w:pPr>
-      <w:rPr/>
+      <w:numFmt w:val="none"/>
+      <w:suff w:val="nothing"/>
+      <w:lvlText w:val=""/>
+      <w:lvlJc w:val="left"/>
+      <w:pPr>
+        <w:tabs>
+          <w:tab w:val="num" w:pos="0"/>
+        </w:tabs>
+        <w:ind w:left="0" w:hanging="0"/>
+      </w:pPr>
     </w:lvl>
   </w:abstractNum>
   <w:abstractNum w:abstractNumId="2">
     <w:lvl w:ilvl="0">
       <w:start w:val="1"/>
+      <w:numFmt w:val="upperLetter"/>
+      <w:lvlText w:val="%1)"/>
+      <w:lvlJc w:val="left"/>
+      <w:pPr>
+        <w:tabs>
+          <w:tab w:val="num" w:pos="720"/>
+        </w:tabs>
+        <w:ind w:left="720" w:hanging="360"/>
+      </w:pPr>
+      <w:rPr/>
+    </w:lvl>
+    <w:lvl w:ilvl="1">
+      <w:start w:val="1"/>
+      <w:numFmt w:val="decimal"/>
+      <w:lvlText w:val="%2."/>
+      <w:lvlJc w:val="left"/>
+      <w:pPr>
+        <w:tabs>
+          <w:tab w:val="num" w:pos="1080"/>
+        </w:tabs>
+        <w:ind w:left="1080" w:hanging="360"/>
+      </w:pPr>
+      <w:rPr/>
+    </w:lvl>
+    <w:lvl w:ilvl="2">
+      <w:start w:val="1"/>
+      <w:numFmt w:val="upperLetter"/>
+      <w:lvlText w:val="%3)"/>
+      <w:lvlJc w:val="left"/>
+      <w:pPr>
+        <w:tabs>
+          <w:tab w:val="num" w:pos="1440"/>
+        </w:tabs>
+        <w:ind w:left="1440" w:hanging="360"/>
+      </w:pPr>
+      <w:rPr/>
+    </w:lvl>
+    <w:lvl w:ilvl="3">
+      <w:start w:val="1"/>
+      <w:numFmt w:val="upperLetter"/>
+      <w:lvlText w:val="%4)"/>
+      <w:lvlJc w:val="left"/>
+      <w:pPr>
+        <w:tabs>
+          <w:tab w:val="num" w:pos="1800"/>
+        </w:tabs>
+        <w:ind w:left="1800" w:hanging="360"/>
+      </w:pPr>
+      <w:rPr/>
+    </w:lvl>
+    <w:lvl w:ilvl="4">
+      <w:start w:val="1"/>
+      <w:numFmt w:val="upperLetter"/>
+      <w:lvlText w:val="%5)"/>
+      <w:lvlJc w:val="left"/>
+      <w:pPr>
+        <w:tabs>
+          <w:tab w:val="num" w:pos="2160"/>
+        </w:tabs>
+        <w:ind w:left="2160" w:hanging="360"/>
+      </w:pPr>
+      <w:rPr/>
+    </w:lvl>
+    <w:lvl w:ilvl="5">
+      <w:start w:val="1"/>
+      <w:numFmt w:val="upperLetter"/>
+      <w:lvlText w:val="%6)"/>
+      <w:lvlJc w:val="left"/>
+      <w:pPr>
+        <w:tabs>
+          <w:tab w:val="num" w:pos="2520"/>
+        </w:tabs>
+        <w:ind w:left="2520" w:hanging="360"/>
+      </w:pPr>
+      <w:rPr/>
+    </w:lvl>
+    <w:lvl w:ilvl="6">
+      <w:start w:val="1"/>
+      <w:numFmt w:val="upperLetter"/>
+      <w:lvlText w:val="%7)"/>
+      <w:lvlJc w:val="left"/>
+      <w:pPr>
+        <w:tabs>
+          <w:tab w:val="num" w:pos="2880"/>
+        </w:tabs>
+        <w:ind w:left="2880" w:hanging="360"/>
+      </w:pPr>
+      <w:rPr/>
+    </w:lvl>
+    <w:lvl w:ilvl="7">
+      <w:start w:val="1"/>
+      <w:numFmt w:val="upperLetter"/>
+      <w:lvlText w:val="%8)"/>
+      <w:lvlJc w:val="left"/>
+      <w:pPr>
+        <w:tabs>
+          <w:tab w:val="num" w:pos="3240"/>
+        </w:tabs>
+        <w:ind w:left="3240" w:hanging="360"/>
+      </w:pPr>
+      <w:rPr/>
+    </w:lvl>
+    <w:lvl w:ilvl="8">
+      <w:start w:val="1"/>
+      <w:numFmt w:val="upperLetter"/>
+      <w:lvlText w:val="%9)"/>
+      <w:lvlJc w:val="left"/>
+      <w:pPr>
+        <w:tabs>
+          <w:tab w:val="num" w:pos="3600"/>
+        </w:tabs>
+        <w:ind w:left="3600" w:hanging="360"/>
+      </w:pPr>
+      <w:rPr/>
+    </w:lvl>
+  </w:abstractNum>
+  <w:abstractNum w:abstractNumId="3">
+    <w:lvl w:ilvl="0">
+      <w:start w:val="1"/>
       <w:numFmt w:val="bullet"/>
       <w:lvlText w:val=""/>
       <w:lvlJc w:val="left"/>
@@ -1735,7 +2499,7 @@
       </w:rPr>
     </w:lvl>
   </w:abstractNum>
-  <w:abstractNum w:abstractNumId="3">
+  <w:abstractNum w:abstractNumId="4">
     <w:lvl w:ilvl="0">
       <w:start w:val="1"/>
       <w:numFmt w:val="bullet"/>
@@ -1870,125 +2634,6 @@
       <w:rPr>
         <w:rFonts w:ascii="OpenSymbol" w:hAnsi="OpenSymbol" w:cs="OpenSymbol" w:hint="default"/>
       </w:rPr>
-    </w:lvl>
-  </w:abstractNum>
-  <w:abstractNum w:abstractNumId="4">
-    <w:lvl w:ilvl="0">
-      <w:start w:val="1"/>
-      <w:numFmt w:val="none"/>
-      <w:suff w:val="nothing"/>
-      <w:lvlText w:val=""/>
-      <w:lvlJc w:val="left"/>
-      <w:pPr>
-        <w:tabs>
-          <w:tab w:val="num" w:pos="0"/>
-        </w:tabs>
-        <w:ind w:left="0" w:hanging="0"/>
-      </w:pPr>
-    </w:lvl>
-    <w:lvl w:ilvl="1">
-      <w:start w:val="1"/>
-      <w:numFmt w:val="none"/>
-      <w:suff w:val="nothing"/>
-      <w:lvlText w:val=""/>
-      <w:lvlJc w:val="left"/>
-      <w:pPr>
-        <w:tabs>
-          <w:tab w:val="num" w:pos="0"/>
-        </w:tabs>
-        <w:ind w:left="0" w:hanging="0"/>
-      </w:pPr>
-    </w:lvl>
-    <w:lvl w:ilvl="2">
-      <w:start w:val="1"/>
-      <w:numFmt w:val="none"/>
-      <w:suff w:val="nothing"/>
-      <w:lvlText w:val=""/>
-      <w:lvlJc w:val="left"/>
-      <w:pPr>
-        <w:tabs>
-          <w:tab w:val="num" w:pos="0"/>
-        </w:tabs>
-        <w:ind w:left="0" w:hanging="0"/>
-      </w:pPr>
-    </w:lvl>
-    <w:lvl w:ilvl="3">
-      <w:start w:val="1"/>
-      <w:numFmt w:val="none"/>
-      <w:suff w:val="nothing"/>
-      <w:lvlText w:val=""/>
-      <w:lvlJc w:val="left"/>
-      <w:pPr>
-        <w:tabs>
-          <w:tab w:val="num" w:pos="0"/>
-        </w:tabs>
-        <w:ind w:left="0" w:hanging="0"/>
-      </w:pPr>
-    </w:lvl>
-    <w:lvl w:ilvl="4">
-      <w:start w:val="1"/>
-      <w:numFmt w:val="none"/>
-      <w:suff w:val="nothing"/>
-      <w:lvlText w:val=""/>
-      <w:lvlJc w:val="left"/>
-      <w:pPr>
-        <w:tabs>
-          <w:tab w:val="num" w:pos="0"/>
-        </w:tabs>
-        <w:ind w:left="0" w:hanging="0"/>
-      </w:pPr>
-    </w:lvl>
-    <w:lvl w:ilvl="5">
-      <w:start w:val="1"/>
-      <w:numFmt w:val="none"/>
-      <w:suff w:val="nothing"/>
-      <w:lvlText w:val=""/>
-      <w:lvlJc w:val="left"/>
-      <w:pPr>
-        <w:tabs>
-          <w:tab w:val="num" w:pos="0"/>
-        </w:tabs>
-        <w:ind w:left="0" w:hanging="0"/>
-      </w:pPr>
-    </w:lvl>
-    <w:lvl w:ilvl="6">
-      <w:start w:val="1"/>
-      <w:numFmt w:val="none"/>
-      <w:suff w:val="nothing"/>
-      <w:lvlText w:val=""/>
-      <w:lvlJc w:val="left"/>
-      <w:pPr>
-        <w:tabs>
-          <w:tab w:val="num" w:pos="0"/>
-        </w:tabs>
-        <w:ind w:left="0" w:hanging="0"/>
-      </w:pPr>
-    </w:lvl>
-    <w:lvl w:ilvl="7">
-      <w:start w:val="1"/>
-      <w:numFmt w:val="none"/>
-      <w:suff w:val="nothing"/>
-      <w:lvlText w:val=""/>
-      <w:lvlJc w:val="left"/>
-      <w:pPr>
-        <w:tabs>
-          <w:tab w:val="num" w:pos="0"/>
-        </w:tabs>
-        <w:ind w:left="0" w:hanging="0"/>
-      </w:pPr>
-    </w:lvl>
-    <w:lvl w:ilvl="8">
-      <w:start w:val="1"/>
-      <w:numFmt w:val="none"/>
-      <w:suff w:val="nothing"/>
-      <w:lvlText w:val=""/>
-      <w:lvlJc w:val="left"/>
-      <w:pPr>
-        <w:tabs>
-          <w:tab w:val="num" w:pos="0"/>
-        </w:tabs>
-        <w:ind w:left="0" w:hanging="0"/>
-      </w:pPr>
     </w:lvl>
   </w:abstractNum>
   <w:num w:numId="1">

</xml_diff>